<commit_message>
changes done please check and discuss
</commit_message>
<xml_diff>
--- a/documents/training/rate_list_final_year_projects.docx
+++ b/documents/training/rate_list_final_year_projects.docx
@@ -1,13 +1,13 @@
 
 <file path=word/document.xml><?xml version="1.0" encoding="utf-8"?>
-<w:document xmlns:ve="http://schemas.openxmlformats.org/markup-compatibility/2006" xmlns:o="urn:schemas-microsoft-com:office:office" xmlns:r="http://schemas.openxmlformats.org/officeDocument/2006/relationships" xmlns:m="http://schemas.openxmlformats.org/officeDocument/2006/math" xmlns:v="urn:schemas-microsoft-com:vml" xmlns:wp="http://schemas.openxmlformats.org/drawingml/2006/wordprocessingDrawing" xmlns:w10="urn:schemas-microsoft-com:office:word" xmlns:w="http://schemas.openxmlformats.org/wordprocessingml/2006/main" xmlns:wne="http://schemas.microsoft.com/office/word/2006/wordml">
+<w:document xmlns:wpc="http://schemas.microsoft.com/office/word/2010/wordprocessingCanvas" xmlns:mc="http://schemas.openxmlformats.org/markup-compatibility/2006" xmlns:o="urn:schemas-microsoft-com:office:office" xmlns:r="http://schemas.openxmlformats.org/officeDocument/2006/relationships" xmlns:m="http://schemas.openxmlformats.org/officeDocument/2006/math" xmlns:v="urn:schemas-microsoft-com:vml" xmlns:wp14="http://schemas.microsoft.com/office/word/2010/wordprocessingDrawing" xmlns:wp="http://schemas.openxmlformats.org/drawingml/2006/wordprocessingDrawing" xmlns:w10="urn:schemas-microsoft-com:office:word" xmlns:w="http://schemas.openxmlformats.org/wordprocessingml/2006/main" xmlns:w14="http://schemas.microsoft.com/office/word/2010/wordml" xmlns:w15="http://schemas.microsoft.com/office/word/2012/wordml" xmlns:wpg="http://schemas.microsoft.com/office/word/2010/wordprocessingGroup" xmlns:wpi="http://schemas.microsoft.com/office/word/2010/wordprocessingInk" xmlns:wne="http://schemas.microsoft.com/office/word/2006/wordml" xmlns:wps="http://schemas.microsoft.com/office/word/2010/wordprocessingShape" mc:Ignorable="w14 w15 wp14">
   <w:body>
     <w:tbl>
       <w:tblPr>
         <w:tblStyle w:val="TableGrid"/>
         <w:tblpPr w:leftFromText="180" w:rightFromText="180" w:tblpY="438"/>
         <w:tblW w:w="9576" w:type="dxa"/>
-        <w:tblLook w:val="04A0"/>
+        <w:tblLook w:val="04A0" w:firstRow="1" w:lastRow="0" w:firstColumn="1" w:lastColumn="0" w:noHBand="0" w:noVBand="1"/>
       </w:tblPr>
       <w:tblGrid>
         <w:gridCol w:w="8595"/>
@@ -139,7 +139,7 @@
                 <w:rFonts w:ascii="Calibri" w:hAnsi="Calibri" w:cs="Calibri"/>
                 <w:b/>
               </w:rPr>
-              <w:t>AT89S52 Based DC Motor Speed Controller with LCD Display</w:t>
+              <w:t>DC Motor Speed Controller with LCD Display</w:t>
             </w:r>
           </w:p>
         </w:tc>
@@ -191,7 +191,7 @@
                 <w:rFonts w:ascii="Calibri" w:hAnsi="Calibri" w:cs="Calibri"/>
                 <w:b/>
               </w:rPr>
-              <w:t>AT89S52 Microcontroller based Room Light and Fan control using Motion Sensor</w:t>
+              <w:t>Room Light and Fan control using Motion Sensor</w:t>
             </w:r>
           </w:p>
         </w:tc>
@@ -243,7 +243,7 @@
                 <w:rFonts w:ascii="Calibri" w:hAnsi="Calibri" w:cs="Calibri"/>
                 <w:b/>
               </w:rPr>
-              <w:t>AT89S52 Microcontroller based Object Counter</w:t>
+              <w:t>Object Counter</w:t>
             </w:r>
           </w:p>
         </w:tc>
@@ -351,7 +351,7 @@
                 <w:rFonts w:ascii="Calibri" w:hAnsi="Calibri" w:cs="Calibri"/>
                 <w:b/>
               </w:rPr>
-              <w:t>AT89S52 Microcontroller based Automatic Line Following Robot</w:t>
+              <w:t>Automatic Line Following Robot</w:t>
             </w:r>
           </w:p>
         </w:tc>
@@ -403,7 +403,7 @@
                 <w:rFonts w:ascii="Calibri" w:hAnsi="Calibri" w:cs="Calibri"/>
                 <w:b/>
               </w:rPr>
-              <w:t>AT89S52 Microcontroller based Bi-directional Visitor Counter</w:t>
+              <w:t>Bi-directional Visitor Counter</w:t>
             </w:r>
           </w:p>
         </w:tc>
@@ -455,7 +455,7 @@
                 <w:rFonts w:ascii="Calibri" w:hAnsi="Calibri" w:cs="Calibri"/>
                 <w:b/>
               </w:rPr>
-              <w:t>AT89S52 Based Remote Controller for Water Pump</w:t>
+              <w:t>Remote Controller for Water Pump</w:t>
             </w:r>
           </w:p>
         </w:tc>
@@ -507,7 +507,7 @@
                 <w:rFonts w:ascii="Calibri" w:hAnsi="Calibri" w:cs="Calibri"/>
                 <w:b/>
               </w:rPr>
-              <w:t xml:space="preserve">AT89S52 Microcontroller based Electronic Lock </w:t>
+              <w:t xml:space="preserve">Electronic Lock </w:t>
             </w:r>
           </w:p>
         </w:tc>
@@ -563,7 +563,16 @@
                 <w:sz w:val="20"/>
                 <w:szCs w:val="20"/>
               </w:rPr>
-              <w:t xml:space="preserve">Password Based Door Lock System using 8051 Microcontroller </w:t>
+              <w:t>Password Based Door Lock System</w:t>
+            </w:r>
+            <w:r>
+              <w:rPr>
+                <w:rFonts w:ascii="Arial" w:hAnsi="Arial" w:cs="Arial"/>
+                <w:b/>
+                <w:sz w:val="20"/>
+                <w:szCs w:val="20"/>
+              </w:rPr>
+              <w:t xml:space="preserve"> </w:t>
             </w:r>
           </w:p>
         </w:tc>
@@ -615,7 +624,7 @@
                 <w:rFonts w:ascii="Calibri" w:hAnsi="Calibri" w:cs="Calibri"/>
                 <w:b/>
               </w:rPr>
-              <w:t xml:space="preserve">Microcontroller based Fan Speed Controller </w:t>
+              <w:t xml:space="preserve">Fan Speed Controller </w:t>
             </w:r>
           </w:p>
         </w:tc>
@@ -667,7 +676,7 @@
                 <w:rFonts w:ascii="Calibri" w:hAnsi="Calibri" w:cs="Calibri"/>
                 <w:b/>
               </w:rPr>
-              <w:t xml:space="preserve">AT89S52 Microcontroller based Device control using Mobile Phone </w:t>
+              <w:t xml:space="preserve">Device control using Mobile Phone </w:t>
             </w:r>
           </w:p>
         </w:tc>
@@ -719,7 +728,7 @@
                 <w:rFonts w:ascii="Calibri" w:hAnsi="Calibri" w:cs="Calibri"/>
                 <w:b/>
               </w:rPr>
-              <w:t>AT89S52 Microcontroller Based Tachometer</w:t>
+              <w:t>Tachometer</w:t>
             </w:r>
           </w:p>
         </w:tc>
@@ -771,7 +780,7 @@
                 <w:rFonts w:ascii="Calibri" w:hAnsi="Calibri" w:cs="Calibri"/>
                 <w:b/>
               </w:rPr>
-              <w:t>AT89S52 Microcontroller based Distance meter using Ultrasonic sensor</w:t>
+              <w:t>Distance meter using Ultrasonic sensor</w:t>
             </w:r>
           </w:p>
         </w:tc>
@@ -823,7 +832,7 @@
                 <w:rFonts w:ascii="Calibri" w:hAnsi="Calibri" w:cs="Calibri"/>
                 <w:b/>
               </w:rPr>
-              <w:t>AT89S52 Microcontroller based Edge Avoiding Robot</w:t>
+              <w:t>Edge Avoiding Robot</w:t>
             </w:r>
           </w:p>
         </w:tc>
@@ -875,7 +884,7 @@
                 <w:rFonts w:ascii="Calibri" w:hAnsi="Calibri" w:cs="Calibri"/>
                 <w:b/>
               </w:rPr>
-              <w:t xml:space="preserve">AT89S52 RF Based 4 Channel Home Appliances Control </w:t>
+              <w:t xml:space="preserve">RF Based 4 Channel Home Appliances Control </w:t>
             </w:r>
           </w:p>
         </w:tc>
@@ -1083,7 +1092,7 @@
                 <w:rFonts w:ascii="Calibri" w:hAnsi="Calibri" w:cs="Calibri"/>
                 <w:b/>
               </w:rPr>
-              <w:t xml:space="preserve">AT89S52 Based DC Motor Controller with Password </w:t>
+              <w:t xml:space="preserve">DC Motor Controller with Password </w:t>
             </w:r>
           </w:p>
         </w:tc>
@@ -1135,7 +1144,7 @@
                 <w:rFonts w:ascii="Calibri" w:hAnsi="Calibri" w:cs="Calibri"/>
                 <w:b/>
               </w:rPr>
-              <w:t xml:space="preserve">AT89S52 Microcontroller based Clap counter with clap count Display on LCD </w:t>
+              <w:t xml:space="preserve">Clap counter with clap count Display on LCD </w:t>
             </w:r>
           </w:p>
         </w:tc>
@@ -1187,7 +1196,7 @@
                 <w:rFonts w:ascii="Calibri" w:hAnsi="Calibri" w:cs="Calibri"/>
                 <w:b/>
               </w:rPr>
-              <w:t xml:space="preserve">AT89S52 Microcontroller based Propeller Message Display using Moving LED’s </w:t>
+              <w:t xml:space="preserve">Propeller Message Display using Moving LED’s </w:t>
             </w:r>
           </w:p>
         </w:tc>
@@ -1247,7 +1256,21 @@
                 <w:rFonts w:ascii="Calibri" w:hAnsi="Calibri" w:cs="Calibri"/>
                 <w:b/>
               </w:rPr>
-              <w:t xml:space="preserve">AT89S52 based IC Tester with Visual Basic  </w:t>
+              <w:t xml:space="preserve">IC Tester with Visual Basic </w:t>
+            </w:r>
+            <w:r>
+              <w:rPr>
+                <w:rFonts w:ascii="Calibri" w:hAnsi="Calibri" w:cs="Calibri"/>
+                <w:b/>
+              </w:rPr>
+              <w:t>interface on PC</w:t>
+            </w:r>
+            <w:r>
+              <w:rPr>
+                <w:rFonts w:ascii="Calibri" w:hAnsi="Calibri" w:cs="Calibri"/>
+                <w:b/>
+              </w:rPr>
+              <w:t xml:space="preserve"> </w:t>
             </w:r>
           </w:p>
         </w:tc>
@@ -1359,7 +1382,7 @@
                 <w:rFonts w:ascii="Calibri" w:hAnsi="Calibri" w:cs="Calibri"/>
                 <w:b/>
               </w:rPr>
-              <w:t>Cell Phone Based DTMF Controlled Garage Door Opening System</w:t>
+              <w:t>DTMF Controlled Garage Door Opening System</w:t>
             </w:r>
           </w:p>
         </w:tc>
@@ -1419,7 +1442,49 @@
                 <w:rFonts w:ascii="Calibri" w:hAnsi="Calibri" w:cs="Calibri"/>
                 <w:b/>
               </w:rPr>
-              <w:t xml:space="preserve">House security system </w:t>
+              <w:t>Ho</w:t>
+            </w:r>
+            <w:r>
+              <w:rPr>
+                <w:rFonts w:ascii="Calibri" w:hAnsi="Calibri" w:cs="Calibri"/>
+                <w:b/>
+              </w:rPr>
+              <w:t>me</w:t>
+            </w:r>
+            <w:r>
+              <w:rPr>
+                <w:rFonts w:ascii="Calibri" w:hAnsi="Calibri" w:cs="Calibri"/>
+                <w:b/>
+              </w:rPr>
+              <w:t xml:space="preserve"> </w:t>
+            </w:r>
+            <w:r>
+              <w:rPr>
+                <w:rFonts w:ascii="Calibri" w:hAnsi="Calibri" w:cs="Calibri"/>
+                <w:b/>
+              </w:rPr>
+              <w:t>S</w:t>
+            </w:r>
+            <w:r>
+              <w:rPr>
+                <w:rFonts w:ascii="Calibri" w:hAnsi="Calibri" w:cs="Calibri"/>
+                <w:b/>
+              </w:rPr>
+              <w:t xml:space="preserve">ecurity </w:t>
+            </w:r>
+            <w:r>
+              <w:rPr>
+                <w:rFonts w:ascii="Calibri" w:hAnsi="Calibri" w:cs="Calibri"/>
+                <w:b/>
+              </w:rPr>
+              <w:t>S</w:t>
+            </w:r>
+            <w:r>
+              <w:rPr>
+                <w:rFonts w:ascii="Calibri" w:hAnsi="Calibri" w:cs="Calibri"/>
+                <w:b/>
+              </w:rPr>
+              <w:t xml:space="preserve">ystem </w:t>
             </w:r>
           </w:p>
         </w:tc>
@@ -1473,7 +1538,7 @@
                 <w:b/>
                 <w:sz w:val="24"/>
               </w:rPr>
-              <w:t>8051 Microcontroller based Simple basic electronic Calculator.</w:t>
+              <w:t>Simple basic electronic Calculator.</w:t>
             </w:r>
           </w:p>
         </w:tc>
@@ -1517,7 +1582,7 @@
                 <w:rFonts w:ascii="Calibri" w:hAnsi="Calibri" w:cs="Calibri"/>
                 <w:b/>
               </w:rPr>
-              <w:t xml:space="preserve">PIC Microcontroller based Temperature Monitoring System </w:t>
+              <w:t xml:space="preserve">Temperature Monitoring System </w:t>
             </w:r>
           </w:p>
         </w:tc>
@@ -1575,15 +1640,9 @@
                   <w:u w:val="none"/>
                   <w:bdr w:val="none" w:sz="0" w:space="0" w:color="auto" w:frame="1"/>
                 </w:rPr>
-                <w:t>DTMF operated 2 Axis Pick and Place robot controlled using Mobile</w:t>
+                <w:t>DTMF operated 2 Axis Pick and Place robot</w:t>
               </w:r>
             </w:hyperlink>
-            <w:r>
-              <w:rPr>
-                <w:b/>
-              </w:rPr>
-              <w:t>.</w:t>
-            </w:r>
           </w:p>
         </w:tc>
         <w:tc>
@@ -1630,14 +1689,6 @@
                 <w:sz w:val="24"/>
               </w:rPr>
             </w:pPr>
-            <w:r>
-              <w:rPr>
-                <w:rFonts w:ascii="Calibri" w:eastAsia="Times New Roman" w:hAnsi="Calibri" w:cs="Calibri"/>
-                <w:b/>
-                <w:sz w:val="24"/>
-              </w:rPr>
-              <w:t xml:space="preserve">8051 Microcontroller based </w:t>
-            </w:r>
             <w:hyperlink r:id="rId8" w:history="1">
               <w:r>
                 <w:rPr>
@@ -1780,23 +1831,15 @@
                 <w:b/>
                 <w:sz w:val="24"/>
               </w:rPr>
-              <w:t xml:space="preserve">8051 Microcontroller </w:t>
-            </w:r>
-            <w:r>
-              <w:rPr>
-                <w:rFonts w:ascii="Calibri" w:eastAsia="Times New Roman" w:hAnsi="Calibri" w:cs="Calibri"/>
-                <w:b/>
-                <w:sz w:val="24"/>
-              </w:rPr>
-              <w:t>based Automatic</w:t>
-            </w:r>
-            <w:r>
-              <w:rPr>
-                <w:rFonts w:ascii="Calibri" w:eastAsia="Times New Roman" w:hAnsi="Calibri" w:cs="Calibri"/>
-                <w:b/>
-                <w:sz w:val="24"/>
-              </w:rPr>
-              <w:t xml:space="preserve"> Railway Crossing Controller.</w:t>
+              <w:t>Automatic</w:t>
+            </w:r>
+            <w:r>
+              <w:rPr>
+                <w:rFonts w:ascii="Calibri" w:eastAsia="Times New Roman" w:hAnsi="Calibri" w:cs="Calibri"/>
+                <w:b/>
+                <w:sz w:val="24"/>
+              </w:rPr>
+              <w:t xml:space="preserve"> Railway Crossing Controller</w:t>
             </w:r>
           </w:p>
         </w:tc>
@@ -1980,7 +2023,7 @@
                 <w:rFonts w:ascii="Calibri" w:hAnsi="Calibri" w:cs="Calibri"/>
                 <w:b/>
               </w:rPr>
-              <w:t xml:space="preserve">AT89S52 Microcontroller based  Sun/Solar Tracking System </w:t>
+              <w:t xml:space="preserve">Sun/Solar Tracking System </w:t>
             </w:r>
           </w:p>
         </w:tc>
@@ -2112,7 +2155,14 @@
                 <w:rFonts w:ascii="Calibri" w:hAnsi="Calibri" w:cs="Calibri"/>
                 <w:b/>
               </w:rPr>
-              <w:t>AT89S52 Based Count Down Timer</w:t>
+              <w:t>C</w:t>
+            </w:r>
+            <w:r>
+              <w:rPr>
+                <w:rFonts w:ascii="Calibri" w:hAnsi="Calibri" w:cs="Calibri"/>
+                <w:b/>
+              </w:rPr>
+              <w:t>ount Down Timer</w:t>
             </w:r>
           </w:p>
         </w:tc>
@@ -2156,7 +2206,7 @@
                 <w:rFonts w:ascii="Calibri" w:hAnsi="Calibri" w:cs="Calibri"/>
                 <w:b/>
               </w:rPr>
-              <w:t xml:space="preserve">AT89S52 Based Dynamic Display Using LED Strip </w:t>
+              <w:t xml:space="preserve">Dynamic Display Using LED Strip </w:t>
             </w:r>
           </w:p>
         </w:tc>
@@ -2188,7 +2238,7 @@
       <w:tblPr>
         <w:tblStyle w:val="TableGrid"/>
         <w:tblW w:w="0" w:type="auto"/>
-        <w:tblLook w:val="04A0"/>
+        <w:tblLook w:val="04A0" w:firstRow="1" w:lastRow="0" w:firstColumn="1" w:lastColumn="0" w:noHBand="0" w:noVBand="1"/>
       </w:tblPr>
       <w:tblGrid>
         <w:gridCol w:w="8568"/>
@@ -2233,6 +2283,7 @@
                 <w:sz w:val="24"/>
               </w:rPr>
             </w:pPr>
+            <w:proofErr w:type="spellStart"/>
             <w:r>
               <w:rPr>
                 <w:rFonts w:ascii="Calibri" w:eastAsia="Times New Roman" w:hAnsi="Calibri" w:cs="Calibri"/>
@@ -2242,6 +2293,7 @@
               </w:rPr>
               <w:t>Rs</w:t>
             </w:r>
+            <w:proofErr w:type="spellEnd"/>
             <w:r>
               <w:rPr>
                 <w:rFonts w:ascii="Calibri" w:eastAsia="Times New Roman" w:hAnsi="Calibri" w:cs="Calibri"/>
@@ -2284,7 +2336,22 @@
                 <w:sz w:val="24"/>
               </w:rPr>
               <w:tab/>
-              <w:t>Rs/-</w:t>
+            </w:r>
+            <w:proofErr w:type="spellStart"/>
+            <w:r>
+              <w:rPr>
+                <w:rFonts w:ascii="Calibri" w:eastAsia="Times New Roman" w:hAnsi="Calibri" w:cs="Calibri"/>
+                <w:sz w:val="24"/>
+              </w:rPr>
+              <w:t>Rs</w:t>
+            </w:r>
+            <w:proofErr w:type="spellEnd"/>
+            <w:r>
+              <w:rPr>
+                <w:rFonts w:ascii="Calibri" w:eastAsia="Times New Roman" w:hAnsi="Calibri" w:cs="Calibri"/>
+                <w:sz w:val="24"/>
+              </w:rPr>
+              <w:t>/-</w:t>
             </w:r>
           </w:p>
         </w:tc>
@@ -2307,7 +2374,16 @@
                 <w:rFonts w:ascii="Calibri" w:hAnsi="Calibri" w:cs="Calibri"/>
                 <w:b/>
               </w:rPr>
-              <w:t xml:space="preserve">Arduino based Electronic Lock </w:t>
+              <w:t>Ele</w:t>
+            </w:r>
+            <w:bookmarkStart w:id="0" w:name="_GoBack"/>
+            <w:bookmarkEnd w:id="0"/>
+            <w:r>
+              <w:rPr>
+                <w:rFonts w:ascii="Calibri" w:hAnsi="Calibri" w:cs="Calibri"/>
+                <w:b/>
+              </w:rPr>
+              <w:t xml:space="preserve">ctronic Lock </w:t>
             </w:r>
           </w:p>
         </w:tc>
@@ -2357,7 +2433,7 @@
                 <w:rFonts w:ascii="Calibri" w:hAnsi="Calibri" w:cs="Calibri"/>
                 <w:b/>
               </w:rPr>
-              <w:t xml:space="preserve">Arduino based Moving Message Display On LCD </w:t>
+              <w:t xml:space="preserve">Moving Message Display On LCD </w:t>
             </w:r>
           </w:p>
         </w:tc>
@@ -2407,7 +2483,7 @@
                 <w:rFonts w:ascii="Calibri" w:hAnsi="Calibri" w:cs="Calibri"/>
                 <w:b/>
               </w:rPr>
-              <w:t xml:space="preserve">Arduino based DC Motor Controller </w:t>
+              <w:t xml:space="preserve">DC Motor Controller </w:t>
             </w:r>
           </w:p>
         </w:tc>
@@ -2457,7 +2533,7 @@
                 <w:rFonts w:ascii="Calibri" w:hAnsi="Calibri" w:cs="Calibri"/>
                 <w:b/>
               </w:rPr>
-              <w:t xml:space="preserve">Arduino based Room Light and Fan control using Motion Sensor </w:t>
+              <w:t xml:space="preserve">Room Light and Fan control using Motion Sensor </w:t>
             </w:r>
           </w:p>
         </w:tc>
@@ -2507,7 +2583,7 @@
                 <w:rFonts w:ascii="Calibri" w:hAnsi="Calibri" w:cs="Calibri"/>
                 <w:b/>
               </w:rPr>
-              <w:t xml:space="preserve">Arduino Based Tilt Detector </w:t>
+              <w:t xml:space="preserve">Tilt Detector </w:t>
             </w:r>
           </w:p>
         </w:tc>
@@ -2557,7 +2633,7 @@
                 <w:rFonts w:ascii="Calibri" w:hAnsi="Calibri" w:cs="Calibri"/>
                 <w:b/>
               </w:rPr>
-              <w:t xml:space="preserve">Arduino based Automatic Line Following Robot </w:t>
+              <w:t xml:space="preserve">Automatic Line Following Robot </w:t>
             </w:r>
           </w:p>
         </w:tc>
@@ -2607,7 +2683,7 @@
                 <w:rFonts w:ascii="Calibri" w:hAnsi="Calibri" w:cs="Calibri"/>
                 <w:b/>
               </w:rPr>
-              <w:t xml:space="preserve">Arduino based Edge Avoiding Robot </w:t>
+              <w:t xml:space="preserve">Edge Avoiding Robot </w:t>
             </w:r>
           </w:p>
         </w:tc>
@@ -2657,7 +2733,7 @@
                 <w:rFonts w:ascii="Calibri" w:hAnsi="Calibri" w:cs="Calibri"/>
                 <w:b/>
               </w:rPr>
-              <w:t xml:space="preserve">Arduino based Bi-directional Visitor Counter </w:t>
+              <w:t xml:space="preserve">Bi-directional Visitor Counter </w:t>
             </w:r>
           </w:p>
         </w:tc>
@@ -2707,7 +2783,7 @@
                 <w:rFonts w:ascii="Calibri" w:hAnsi="Calibri" w:cs="Calibri"/>
                 <w:b/>
               </w:rPr>
-              <w:t xml:space="preserve">Arduino based Solar Charger </w:t>
+              <w:t xml:space="preserve">Solar Charger </w:t>
             </w:r>
           </w:p>
         </w:tc>
@@ -2757,7 +2833,7 @@
                 <w:rFonts w:ascii="Calibri" w:hAnsi="Calibri" w:cs="Calibri"/>
                 <w:b/>
               </w:rPr>
-              <w:t xml:space="preserve">Arduino based Count Down Timer </w:t>
+              <w:t xml:space="preserve">Count Down Timer </w:t>
             </w:r>
           </w:p>
         </w:tc>
@@ -2807,7 +2883,7 @@
                 <w:rFonts w:ascii="Calibri" w:hAnsi="Calibri" w:cs="Calibri"/>
                 <w:b/>
               </w:rPr>
-              <w:t xml:space="preserve">Arduino based Remote Controller for Water Pump </w:t>
+              <w:t xml:space="preserve">Remote Controller for Water Pump </w:t>
             </w:r>
           </w:p>
         </w:tc>
@@ -2857,7 +2933,7 @@
                 <w:rFonts w:ascii="Calibri" w:hAnsi="Calibri" w:cs="Calibri"/>
                 <w:b/>
               </w:rPr>
-              <w:t>Arduino based Cell Phone Operated Land Rover Robot</w:t>
+              <w:t>Cell Phone Operated Land Rover Robot</w:t>
             </w:r>
           </w:p>
         </w:tc>
@@ -2907,7 +2983,7 @@
                 <w:rFonts w:ascii="Calibri" w:hAnsi="Calibri" w:cs="Calibri"/>
                 <w:b/>
               </w:rPr>
-              <w:t xml:space="preserve">Arduino based Programmable Industrial On-Off Timer With RF Remote </w:t>
+              <w:t xml:space="preserve">Programmable Industrial On-Off Timer With RF Remote </w:t>
             </w:r>
           </w:p>
         </w:tc>
@@ -2950,7 +3026,7 @@
                 <w:rFonts w:ascii="Calibri" w:hAnsi="Calibri" w:cs="Calibri"/>
                 <w:b/>
               </w:rPr>
-              <w:t xml:space="preserve">Arduino based Distance meter using Ultrasonic sensor </w:t>
+              <w:t xml:space="preserve">Distance meter using Ultrasonic sensor </w:t>
             </w:r>
           </w:p>
         </w:tc>
@@ -2993,7 +3069,7 @@
                 <w:rFonts w:ascii="Calibri" w:hAnsi="Calibri" w:cs="Calibri"/>
                 <w:b/>
               </w:rPr>
-              <w:t xml:space="preserve">Arduino based Temperature Indicator-CUM-Controller </w:t>
+              <w:t xml:space="preserve">Temperature Indicator-CUM-Controller </w:t>
             </w:r>
           </w:p>
         </w:tc>
@@ -3036,7 +3112,7 @@
                 <w:rFonts w:ascii="Calibri" w:hAnsi="Calibri" w:cs="Calibri"/>
                 <w:b/>
               </w:rPr>
-              <w:t xml:space="preserve">Arduino based Propeller Message Display using Moving LED’s </w:t>
+              <w:t xml:space="preserve">Propeller Message Display using Moving LED’s </w:t>
             </w:r>
           </w:p>
         </w:tc>
@@ -3079,7 +3155,7 @@
                 <w:rFonts w:ascii="Calibri" w:hAnsi="Calibri" w:cs="Calibri"/>
                 <w:b/>
               </w:rPr>
-              <w:t xml:space="preserve">Arduino based Temperature Monitoring System </w:t>
+              <w:t xml:space="preserve">Temperature Monitoring System </w:t>
             </w:r>
           </w:p>
         </w:tc>
@@ -3122,7 +3198,7 @@
                 <w:rFonts w:ascii="Calibri" w:hAnsi="Calibri" w:cs="Calibri"/>
                 <w:b/>
               </w:rPr>
-              <w:t xml:space="preserve">Arduino based Device control using Mobile Phone </w:t>
+              <w:t xml:space="preserve">Device control using Mobile Phone </w:t>
             </w:r>
           </w:p>
         </w:tc>
@@ -3165,7 +3241,7 @@
                 <w:rFonts w:ascii="Calibri" w:hAnsi="Calibri" w:cs="Calibri"/>
                 <w:b/>
               </w:rPr>
-              <w:t xml:space="preserve">Arduino based Fire Fighting Robot </w:t>
+              <w:t xml:space="preserve">Fire Fighting Robot </w:t>
             </w:r>
           </w:p>
         </w:tc>
@@ -3208,7 +3284,7 @@
                 <w:rFonts w:ascii="Calibri" w:hAnsi="Calibri" w:cs="Calibri"/>
                 <w:b/>
               </w:rPr>
-              <w:t xml:space="preserve">Arduino based Remote based 8 Channel Home Appliances Control </w:t>
+              <w:t xml:space="preserve">Remote based 8 Channel Home Appliances Control </w:t>
             </w:r>
           </w:p>
         </w:tc>
@@ -3251,7 +3327,7 @@
                 <w:rFonts w:ascii="Calibri" w:hAnsi="Calibri" w:cs="Calibri"/>
                 <w:b/>
               </w:rPr>
-              <w:t xml:space="preserve">Arduino based Office Attendance system using RFID </w:t>
+              <w:t xml:space="preserve">Office Attendance system using RFID </w:t>
             </w:r>
           </w:p>
         </w:tc>
@@ -3294,7 +3370,7 @@
                 <w:rFonts w:ascii="Calibri" w:hAnsi="Calibri" w:cs="Calibri"/>
                 <w:b/>
               </w:rPr>
-              <w:t xml:space="preserve">Arduino based Heart Beat monitoring System </w:t>
+              <w:t xml:space="preserve">Heart Beat monitoring System </w:t>
             </w:r>
           </w:p>
         </w:tc>
@@ -3337,7 +3413,7 @@
                 <w:rFonts w:ascii="Calibri" w:hAnsi="Calibri" w:cs="Calibri"/>
                 <w:b/>
               </w:rPr>
-              <w:t xml:space="preserve">Arduino Based Robotic Arm Control using RF Remote </w:t>
+              <w:t xml:space="preserve">Robotic Arm Control using RF Remote </w:t>
             </w:r>
           </w:p>
         </w:tc>
@@ -3380,7 +3456,14 @@
                 <w:rFonts w:ascii="Calibri" w:hAnsi="Calibri" w:cs="Calibri"/>
                 <w:b/>
               </w:rPr>
-              <w:t>Arduino Based gesture control robot using accelerometer</w:t>
+              <w:t>G</w:t>
+            </w:r>
+            <w:r>
+              <w:rPr>
+                <w:rFonts w:ascii="Calibri" w:hAnsi="Calibri" w:cs="Calibri"/>
+                <w:b/>
+              </w:rPr>
+              <w:t>esture control robot using accelerometer</w:t>
             </w:r>
           </w:p>
         </w:tc>
@@ -3430,7 +3513,7 @@
                 <w:rFonts w:ascii="Calibri" w:hAnsi="Calibri" w:cs="Calibri"/>
                 <w:b/>
               </w:rPr>
-              <w:t xml:space="preserve">Arduino based Dynamic Display Using LED Strip </w:t>
+              <w:t xml:space="preserve">Dynamic Display Using LED Strip </w:t>
             </w:r>
           </w:p>
         </w:tc>
@@ -3531,7 +3614,7 @@
       <w:tblPr>
         <w:tblW w:w="8920" w:type="dxa"/>
         <w:tblInd w:w="92" w:type="dxa"/>
-        <w:tblLook w:val="04A0"/>
+        <w:tblLook w:val="04A0" w:firstRow="1" w:lastRow="0" w:firstColumn="1" w:lastColumn="0" w:noHBand="0" w:noVBand="1"/>
       </w:tblPr>
       <w:tblGrid>
         <w:gridCol w:w="8920"/>
@@ -3653,7 +3736,7 @@
             <w:tblPr>
               <w:tblStyle w:val="TableGrid"/>
               <w:tblW w:w="0" w:type="auto"/>
-              <w:tblLook w:val="04A0"/>
+              <w:tblLook w:val="04A0" w:firstRow="1" w:lastRow="0" w:firstColumn="1" w:lastColumn="0" w:noHBand="0" w:noVBand="1"/>
             </w:tblPr>
             <w:tblGrid>
               <w:gridCol w:w="7823"/>
@@ -4667,8 +4750,8 @@
 </file>
 
 <file path=word/endnotes.xml><?xml version="1.0" encoding="utf-8"?>
-<w:endnotes xmlns:ve="http://schemas.openxmlformats.org/markup-compatibility/2006" xmlns:o="urn:schemas-microsoft-com:office:office" xmlns:r="http://schemas.openxmlformats.org/officeDocument/2006/relationships" xmlns:m="http://schemas.openxmlformats.org/officeDocument/2006/math" xmlns:v="urn:schemas-microsoft-com:vml" xmlns:wp="http://schemas.openxmlformats.org/drawingml/2006/wordprocessingDrawing" xmlns:w10="urn:schemas-microsoft-com:office:word" xmlns:w="http://schemas.openxmlformats.org/wordprocessingml/2006/main" xmlns:wne="http://schemas.microsoft.com/office/word/2006/wordml">
-  <w:endnote w:type="separator" w:id="0">
+<w:endnotes xmlns:wpc="http://schemas.microsoft.com/office/word/2010/wordprocessingCanvas" xmlns:mc="http://schemas.openxmlformats.org/markup-compatibility/2006" xmlns:o="urn:schemas-microsoft-com:office:office" xmlns:r="http://schemas.openxmlformats.org/officeDocument/2006/relationships" xmlns:m="http://schemas.openxmlformats.org/officeDocument/2006/math" xmlns:v="urn:schemas-microsoft-com:vml" xmlns:wp14="http://schemas.microsoft.com/office/word/2010/wordprocessingDrawing" xmlns:wp="http://schemas.openxmlformats.org/drawingml/2006/wordprocessingDrawing" xmlns:w10="urn:schemas-microsoft-com:office:word" xmlns:w="http://schemas.openxmlformats.org/wordprocessingml/2006/main" xmlns:w14="http://schemas.microsoft.com/office/word/2010/wordml" xmlns:w15="http://schemas.microsoft.com/office/word/2012/wordml" xmlns:wpg="http://schemas.microsoft.com/office/word/2010/wordprocessingGroup" xmlns:wpi="http://schemas.microsoft.com/office/word/2010/wordprocessingInk" xmlns:wne="http://schemas.microsoft.com/office/word/2006/wordml" xmlns:wps="http://schemas.microsoft.com/office/word/2010/wordprocessingShape" mc:Ignorable="w14 w15 wp14">
+  <w:endnote w:type="separator" w:id="-1">
     <w:p>
       <w:pPr>
         <w:spacing w:after="0" w:line="240" w:lineRule="auto"/>
@@ -4678,7 +4761,7 @@
       </w:r>
     </w:p>
   </w:endnote>
-  <w:endnote w:type="continuationSeparator" w:id="1">
+  <w:endnote w:type="continuationSeparator" w:id="0">
     <w:p>
       <w:pPr>
         <w:spacing w:after="0" w:line="240" w:lineRule="auto"/>
@@ -4692,8 +4775,8 @@
 </file>
 
 <file path=word/footnotes.xml><?xml version="1.0" encoding="utf-8"?>
-<w:footnotes xmlns:ve="http://schemas.openxmlformats.org/markup-compatibility/2006" xmlns:o="urn:schemas-microsoft-com:office:office" xmlns:r="http://schemas.openxmlformats.org/officeDocument/2006/relationships" xmlns:m="http://schemas.openxmlformats.org/officeDocument/2006/math" xmlns:v="urn:schemas-microsoft-com:vml" xmlns:wp="http://schemas.openxmlformats.org/drawingml/2006/wordprocessingDrawing" xmlns:w10="urn:schemas-microsoft-com:office:word" xmlns:w="http://schemas.openxmlformats.org/wordprocessingml/2006/main" xmlns:wne="http://schemas.microsoft.com/office/word/2006/wordml">
-  <w:footnote w:type="separator" w:id="0">
+<w:footnotes xmlns:wpc="http://schemas.microsoft.com/office/word/2010/wordprocessingCanvas" xmlns:mc="http://schemas.openxmlformats.org/markup-compatibility/2006" xmlns:o="urn:schemas-microsoft-com:office:office" xmlns:r="http://schemas.openxmlformats.org/officeDocument/2006/relationships" xmlns:m="http://schemas.openxmlformats.org/officeDocument/2006/math" xmlns:v="urn:schemas-microsoft-com:vml" xmlns:wp14="http://schemas.microsoft.com/office/word/2010/wordprocessingDrawing" xmlns:wp="http://schemas.openxmlformats.org/drawingml/2006/wordprocessingDrawing" xmlns:w10="urn:schemas-microsoft-com:office:word" xmlns:w="http://schemas.openxmlformats.org/wordprocessingml/2006/main" xmlns:w14="http://schemas.microsoft.com/office/word/2010/wordml" xmlns:w15="http://schemas.microsoft.com/office/word/2012/wordml" xmlns:wpg="http://schemas.microsoft.com/office/word/2010/wordprocessingGroup" xmlns:wpi="http://schemas.microsoft.com/office/word/2010/wordprocessingInk" xmlns:wne="http://schemas.microsoft.com/office/word/2006/wordml" xmlns:wps="http://schemas.microsoft.com/office/word/2010/wordprocessingShape" mc:Ignorable="w14 w15 wp14">
+  <w:footnote w:type="separator" w:id="-1">
     <w:p>
       <w:pPr>
         <w:spacing w:after="0" w:line="240" w:lineRule="auto"/>
@@ -4703,7 +4786,7 @@
       </w:r>
     </w:p>
   </w:footnote>
-  <w:footnote w:type="continuationSeparator" w:id="1">
+  <w:footnote w:type="continuationSeparator" w:id="0">
     <w:p>
       <w:pPr>
         <w:spacing w:after="0" w:line="240" w:lineRule="auto"/>
@@ -4717,7 +4800,7 @@
 </file>
 
 <file path=word/header1.xml><?xml version="1.0" encoding="utf-8"?>
-<w:hdr xmlns:ve="http://schemas.openxmlformats.org/markup-compatibility/2006" xmlns:o="urn:schemas-microsoft-com:office:office" xmlns:r="http://schemas.openxmlformats.org/officeDocument/2006/relationships" xmlns:m="http://schemas.openxmlformats.org/officeDocument/2006/math" xmlns:v="urn:schemas-microsoft-com:vml" xmlns:wp="http://schemas.openxmlformats.org/drawingml/2006/wordprocessingDrawing" xmlns:w10="urn:schemas-microsoft-com:office:word" xmlns:w="http://schemas.openxmlformats.org/wordprocessingml/2006/main" xmlns:wne="http://schemas.microsoft.com/office/word/2006/wordml">
+<w:hdr xmlns:wpc="http://schemas.microsoft.com/office/word/2010/wordprocessingCanvas" xmlns:mc="http://schemas.openxmlformats.org/markup-compatibility/2006" xmlns:o="urn:schemas-microsoft-com:office:office" xmlns:r="http://schemas.openxmlformats.org/officeDocument/2006/relationships" xmlns:m="http://schemas.openxmlformats.org/officeDocument/2006/math" xmlns:v="urn:schemas-microsoft-com:vml" xmlns:wp14="http://schemas.microsoft.com/office/word/2010/wordprocessingDrawing" xmlns:wp="http://schemas.openxmlformats.org/drawingml/2006/wordprocessingDrawing" xmlns:w10="urn:schemas-microsoft-com:office:word" xmlns:w="http://schemas.openxmlformats.org/wordprocessingml/2006/main" xmlns:w14="http://schemas.microsoft.com/office/word/2010/wordml" xmlns:w15="http://schemas.microsoft.com/office/word/2012/wordml" xmlns:wpg="http://schemas.microsoft.com/office/word/2010/wordprocessingGroup" xmlns:wpi="http://schemas.microsoft.com/office/word/2010/wordprocessingInk" xmlns:wne="http://schemas.microsoft.com/office/word/2006/wordml" xmlns:wps="http://schemas.microsoft.com/office/word/2010/wordprocessingShape" mc:Ignorable="w14 w15 wp14">
   <w:p>
     <w:pPr>
       <w:pStyle w:val="Header"/>
@@ -4732,14 +4815,21 @@
         <w:b/>
         <w:sz w:val="32"/>
       </w:rPr>
-      <w:t>FINAL YEAR ENGINEERING PROJECTS NAME WITH PRICE</w:t>
+      <w:t>FINAL YEAR ENGI</w:t>
+    </w:r>
+    <w:r>
+      <w:rPr>
+        <w:b/>
+        <w:sz w:val="32"/>
+      </w:rPr>
+      <w:t>NEERING PROJECTS</w:t>
     </w:r>
   </w:p>
 </w:hdr>
 </file>
 
 <file path=word/styles.xml><?xml version="1.0" encoding="utf-8"?>
-<w:styles xmlns:r="http://schemas.openxmlformats.org/officeDocument/2006/relationships" xmlns:w="http://schemas.openxmlformats.org/wordprocessingml/2006/main">
+<w:styles xmlns:mc="http://schemas.openxmlformats.org/markup-compatibility/2006" xmlns:r="http://schemas.openxmlformats.org/officeDocument/2006/relationships" xmlns:w="http://schemas.openxmlformats.org/wordprocessingml/2006/main" xmlns:w14="http://schemas.microsoft.com/office/word/2010/wordml" xmlns:w15="http://schemas.microsoft.com/office/word/2012/wordml" mc:Ignorable="w14 w15">
   <w:docDefaults>
     <w:rPrDefault>
       <w:rPr>
@@ -4755,144 +4845,378 @@
       </w:pPr>
     </w:pPrDefault>
   </w:docDefaults>
-  <w:latentStyles w:defLockedState="0" w:defUIPriority="99" w:defSemiHidden="1" w:defUnhideWhenUsed="1" w:defQFormat="0" w:count="267">
-    <w:lsdException w:name="Normal" w:semiHidden="0" w:uiPriority="0" w:unhideWhenUsed="0" w:qFormat="1"/>
-    <w:lsdException w:name="heading 1" w:semiHidden="0" w:uiPriority="9" w:unhideWhenUsed="0" w:qFormat="1"/>
-    <w:lsdException w:name="heading 2" w:uiPriority="9" w:qFormat="1"/>
-    <w:lsdException w:name="heading 3" w:uiPriority="9" w:qFormat="1"/>
-    <w:lsdException w:name="heading 4" w:uiPriority="9" w:qFormat="1"/>
-    <w:lsdException w:name="heading 5" w:uiPriority="9" w:qFormat="1"/>
-    <w:lsdException w:name="heading 6" w:uiPriority="9" w:qFormat="1"/>
-    <w:lsdException w:name="heading 7" w:uiPriority="9" w:qFormat="1"/>
-    <w:lsdException w:name="heading 8" w:uiPriority="9" w:qFormat="1"/>
-    <w:lsdException w:name="heading 9" w:uiPriority="9" w:qFormat="1"/>
-    <w:lsdException w:name="toc 1" w:uiPriority="39"/>
-    <w:lsdException w:name="toc 2" w:uiPriority="39"/>
-    <w:lsdException w:name="toc 3" w:uiPriority="39"/>
-    <w:lsdException w:name="toc 4" w:uiPriority="39"/>
-    <w:lsdException w:name="toc 5" w:uiPriority="39"/>
-    <w:lsdException w:name="toc 6" w:uiPriority="39"/>
-    <w:lsdException w:name="toc 7" w:uiPriority="39"/>
-    <w:lsdException w:name="toc 8" w:uiPriority="39"/>
-    <w:lsdException w:name="toc 9" w:uiPriority="39"/>
-    <w:lsdException w:name="caption" w:uiPriority="35" w:qFormat="1"/>
-    <w:lsdException w:name="Title" w:semiHidden="0" w:uiPriority="10" w:unhideWhenUsed="0" w:qFormat="1"/>
-    <w:lsdException w:name="Default Paragraph Font" w:uiPriority="1"/>
-    <w:lsdException w:name="Subtitle" w:semiHidden="0" w:uiPriority="11" w:unhideWhenUsed="0" w:qFormat="1"/>
-    <w:lsdException w:name="Strong" w:semiHidden="0" w:uiPriority="22" w:unhideWhenUsed="0" w:qFormat="1"/>
-    <w:lsdException w:name="Emphasis" w:semiHidden="0" w:uiPriority="20" w:unhideWhenUsed="0" w:qFormat="1"/>
-    <w:lsdException w:name="Table Grid" w:semiHidden="0" w:uiPriority="59" w:unhideWhenUsed="0"/>
-    <w:lsdException w:name="Placeholder Text" w:unhideWhenUsed="0"/>
-    <w:lsdException w:name="No Spacing" w:semiHidden="0" w:uiPriority="1" w:unhideWhenUsed="0" w:qFormat="1"/>
-    <w:lsdException w:name="Light Shading" w:semiHidden="0" w:uiPriority="60" w:unhideWhenUsed="0"/>
-    <w:lsdException w:name="Light List" w:semiHidden="0" w:uiPriority="61" w:unhideWhenUsed="0"/>
-    <w:lsdException w:name="Light Grid" w:semiHidden="0" w:uiPriority="62" w:unhideWhenUsed="0"/>
-    <w:lsdException w:name="Medium Shading 1" w:semiHidden="0" w:uiPriority="63" w:unhideWhenUsed="0"/>
-    <w:lsdException w:name="Medium Shading 2" w:semiHidden="0" w:uiPriority="64" w:unhideWhenUsed="0"/>
-    <w:lsdException w:name="Medium List 1" w:semiHidden="0" w:uiPriority="65" w:unhideWhenUsed="0"/>
-    <w:lsdException w:name="Medium List 2" w:semiHidden="0" w:uiPriority="66" w:unhideWhenUsed="0"/>
-    <w:lsdException w:name="Medium Grid 1" w:semiHidden="0" w:uiPriority="67" w:unhideWhenUsed="0"/>
-    <w:lsdException w:name="Medium Grid 2" w:semiHidden="0" w:uiPriority="68" w:unhideWhenUsed="0"/>
-    <w:lsdException w:name="Medium Grid 3" w:semiHidden="0" w:uiPriority="69" w:unhideWhenUsed="0"/>
-    <w:lsdException w:name="Dark List" w:semiHidden="0" w:uiPriority="70" w:unhideWhenUsed="0"/>
-    <w:lsdException w:name="Colorful Shading" w:semiHidden="0" w:uiPriority="71" w:unhideWhenUsed="0"/>
-    <w:lsdException w:name="Colorful List" w:semiHidden="0" w:uiPriority="72" w:unhideWhenUsed="0"/>
-    <w:lsdException w:name="Colorful Grid" w:semiHidden="0" w:uiPriority="73" w:unhideWhenUsed="0"/>
-    <w:lsdException w:name="Light Shading Accent 1" w:semiHidden="0" w:uiPriority="60" w:unhideWhenUsed="0"/>
-    <w:lsdException w:name="Light List Accent 1" w:semiHidden="0" w:uiPriority="61" w:unhideWhenUsed="0"/>
-    <w:lsdException w:name="Light Grid Accent 1" w:semiHidden="0" w:uiPriority="62" w:unhideWhenUsed="0"/>
-    <w:lsdException w:name="Medium Shading 1 Accent 1" w:semiHidden="0" w:uiPriority="63" w:unhideWhenUsed="0"/>
-    <w:lsdException w:name="Medium Shading 2 Accent 1" w:semiHidden="0" w:uiPriority="64" w:unhideWhenUsed="0"/>
-    <w:lsdException w:name="Medium List 1 Accent 1" w:semiHidden="0" w:uiPriority="65" w:unhideWhenUsed="0"/>
-    <w:lsdException w:name="Revision" w:unhideWhenUsed="0"/>
-    <w:lsdException w:name="List Paragraph" w:semiHidden="0" w:uiPriority="34" w:unhideWhenUsed="0" w:qFormat="1"/>
-    <w:lsdException w:name="Quote" w:semiHidden="0" w:uiPriority="29" w:unhideWhenUsed="0" w:qFormat="1"/>
-    <w:lsdException w:name="Intense Quote" w:semiHidden="0" w:uiPriority="30" w:unhideWhenUsed="0" w:qFormat="1"/>
-    <w:lsdException w:name="Medium List 2 Accent 1" w:semiHidden="0" w:uiPriority="66" w:unhideWhenUsed="0"/>
-    <w:lsdException w:name="Medium Grid 1 Accent 1" w:semiHidden="0" w:uiPriority="67" w:unhideWhenUsed="0"/>
-    <w:lsdException w:name="Medium Grid 2 Accent 1" w:semiHidden="0" w:uiPriority="68" w:unhideWhenUsed="0"/>
-    <w:lsdException w:name="Medium Grid 3 Accent 1" w:semiHidden="0" w:uiPriority="69" w:unhideWhenUsed="0"/>
-    <w:lsdException w:name="Dark List Accent 1" w:semiHidden="0" w:uiPriority="70" w:unhideWhenUsed="0"/>
-    <w:lsdException w:name="Colorful Shading Accent 1" w:semiHidden="0" w:uiPriority="71" w:unhideWhenUsed="0"/>
-    <w:lsdException w:name="Colorful List Accent 1" w:semiHidden="0" w:uiPriority="72" w:unhideWhenUsed="0"/>
-    <w:lsdException w:name="Colorful Grid Accent 1" w:semiHidden="0" w:uiPriority="73" w:unhideWhenUsed="0"/>
-    <w:lsdException w:name="Light Shading Accent 2" w:semiHidden="0" w:uiPriority="60" w:unhideWhenUsed="0"/>
-    <w:lsdException w:name="Light List Accent 2" w:semiHidden="0" w:uiPriority="61" w:unhideWhenUsed="0"/>
-    <w:lsdException w:name="Light Grid Accent 2" w:semiHidden="0" w:uiPriority="62" w:unhideWhenUsed="0"/>
-    <w:lsdException w:name="Medium Shading 1 Accent 2" w:semiHidden="0" w:uiPriority="63" w:unhideWhenUsed="0"/>
-    <w:lsdException w:name="Medium Shading 2 Accent 2" w:semiHidden="0" w:uiPriority="64" w:unhideWhenUsed="0"/>
-    <w:lsdException w:name="Medium List 1 Accent 2" w:semiHidden="0" w:uiPriority="65" w:unhideWhenUsed="0"/>
-    <w:lsdException w:name="Medium List 2 Accent 2" w:semiHidden="0" w:uiPriority="66" w:unhideWhenUsed="0"/>
-    <w:lsdException w:name="Medium Grid 1 Accent 2" w:semiHidden="0" w:uiPriority="67" w:unhideWhenUsed="0"/>
-    <w:lsdException w:name="Medium Grid 2 Accent 2" w:semiHidden="0" w:uiPriority="68" w:unhideWhenUsed="0"/>
-    <w:lsdException w:name="Medium Grid 3 Accent 2" w:semiHidden="0" w:uiPriority="69" w:unhideWhenUsed="0"/>
-    <w:lsdException w:name="Dark List Accent 2" w:semiHidden="0" w:uiPriority="70" w:unhideWhenUsed="0"/>
-    <w:lsdException w:name="Colorful Shading Accent 2" w:semiHidden="0" w:uiPriority="71" w:unhideWhenUsed="0"/>
-    <w:lsdException w:name="Colorful List Accent 2" w:semiHidden="0" w:uiPriority="72" w:unhideWhenUsed="0"/>
-    <w:lsdException w:name="Colorful Grid Accent 2" w:semiHidden="0" w:uiPriority="73" w:unhideWhenUsed="0"/>
-    <w:lsdException w:name="Light Shading Accent 3" w:semiHidden="0" w:uiPriority="60" w:unhideWhenUsed="0"/>
-    <w:lsdException w:name="Light List Accent 3" w:semiHidden="0" w:uiPriority="61" w:unhideWhenUsed="0"/>
-    <w:lsdException w:name="Light Grid Accent 3" w:semiHidden="0" w:uiPriority="62" w:unhideWhenUsed="0"/>
-    <w:lsdException w:name="Medium Shading 1 Accent 3" w:semiHidden="0" w:uiPriority="63" w:unhideWhenUsed="0"/>
-    <w:lsdException w:name="Medium Shading 2 Accent 3" w:semiHidden="0" w:uiPriority="64" w:unhideWhenUsed="0"/>
-    <w:lsdException w:name="Medium List 1 Accent 3" w:semiHidden="0" w:uiPriority="65" w:unhideWhenUsed="0"/>
-    <w:lsdException w:name="Medium List 2 Accent 3" w:semiHidden="0" w:uiPriority="66" w:unhideWhenUsed="0"/>
-    <w:lsdException w:name="Medium Grid 1 Accent 3" w:semiHidden="0" w:uiPriority="67" w:unhideWhenUsed="0"/>
-    <w:lsdException w:name="Medium Grid 2 Accent 3" w:semiHidden="0" w:uiPriority="68" w:unhideWhenUsed="0"/>
-    <w:lsdException w:name="Medium Grid 3 Accent 3" w:semiHidden="0" w:uiPriority="69" w:unhideWhenUsed="0"/>
-    <w:lsdException w:name="Dark List Accent 3" w:semiHidden="0" w:uiPriority="70" w:unhideWhenUsed="0"/>
-    <w:lsdException w:name="Colorful Shading Accent 3" w:semiHidden="0" w:uiPriority="71" w:unhideWhenUsed="0"/>
-    <w:lsdException w:name="Colorful List Accent 3" w:semiHidden="0" w:uiPriority="72" w:unhideWhenUsed="0"/>
-    <w:lsdException w:name="Colorful Grid Accent 3" w:semiHidden="0" w:uiPriority="73" w:unhideWhenUsed="0"/>
-    <w:lsdException w:name="Light Shading Accent 4" w:semiHidden="0" w:uiPriority="60" w:unhideWhenUsed="0"/>
-    <w:lsdException w:name="Light List Accent 4" w:semiHidden="0" w:uiPriority="61" w:unhideWhenUsed="0"/>
-    <w:lsdException w:name="Light Grid Accent 4" w:semiHidden="0" w:uiPriority="62" w:unhideWhenUsed="0"/>
-    <w:lsdException w:name="Medium Shading 1 Accent 4" w:semiHidden="0" w:uiPriority="63" w:unhideWhenUsed="0"/>
-    <w:lsdException w:name="Medium Shading 2 Accent 4" w:semiHidden="0" w:uiPriority="64" w:unhideWhenUsed="0"/>
-    <w:lsdException w:name="Medium List 1 Accent 4" w:semiHidden="0" w:uiPriority="65" w:unhideWhenUsed="0"/>
-    <w:lsdException w:name="Medium List 2 Accent 4" w:semiHidden="0" w:uiPriority="66" w:unhideWhenUsed="0"/>
-    <w:lsdException w:name="Medium Grid 1 Accent 4" w:semiHidden="0" w:uiPriority="67" w:unhideWhenUsed="0"/>
-    <w:lsdException w:name="Medium Grid 2 Accent 4" w:semiHidden="0" w:uiPriority="68" w:unhideWhenUsed="0"/>
-    <w:lsdException w:name="Medium Grid 3 Accent 4" w:semiHidden="0" w:uiPriority="69" w:unhideWhenUsed="0"/>
-    <w:lsdException w:name="Dark List Accent 4" w:semiHidden="0" w:uiPriority="70" w:unhideWhenUsed="0"/>
-    <w:lsdException w:name="Colorful Shading Accent 4" w:semiHidden="0" w:uiPriority="71" w:unhideWhenUsed="0"/>
-    <w:lsdException w:name="Colorful List Accent 4" w:semiHidden="0" w:uiPriority="72" w:unhideWhenUsed="0"/>
-    <w:lsdException w:name="Colorful Grid Accent 4" w:semiHidden="0" w:uiPriority="73" w:unhideWhenUsed="0"/>
-    <w:lsdException w:name="Light Shading Accent 5" w:semiHidden="0" w:uiPriority="60" w:unhideWhenUsed="0"/>
-    <w:lsdException w:name="Light List Accent 5" w:semiHidden="0" w:uiPriority="61" w:unhideWhenUsed="0"/>
-    <w:lsdException w:name="Light Grid Accent 5" w:semiHidden="0" w:uiPriority="62" w:unhideWhenUsed="0"/>
-    <w:lsdException w:name="Medium Shading 1 Accent 5" w:semiHidden="0" w:uiPriority="63" w:unhideWhenUsed="0"/>
-    <w:lsdException w:name="Medium Shading 2 Accent 5" w:semiHidden="0" w:uiPriority="64" w:unhideWhenUsed="0"/>
-    <w:lsdException w:name="Medium List 1 Accent 5" w:semiHidden="0" w:uiPriority="65" w:unhideWhenUsed="0"/>
-    <w:lsdException w:name="Medium List 2 Accent 5" w:semiHidden="0" w:uiPriority="66" w:unhideWhenUsed="0"/>
-    <w:lsdException w:name="Medium Grid 1 Accent 5" w:semiHidden="0" w:uiPriority="67" w:unhideWhenUsed="0"/>
-    <w:lsdException w:name="Medium Grid 2 Accent 5" w:semiHidden="0" w:uiPriority="68" w:unhideWhenUsed="0"/>
-    <w:lsdException w:name="Medium Grid 3 Accent 5" w:semiHidden="0" w:uiPriority="69" w:unhideWhenUsed="0"/>
-    <w:lsdException w:name="Dark List Accent 5" w:semiHidden="0" w:uiPriority="70" w:unhideWhenUsed="0"/>
-    <w:lsdException w:name="Colorful Shading Accent 5" w:semiHidden="0" w:uiPriority="71" w:unhideWhenUsed="0"/>
-    <w:lsdException w:name="Colorful List Accent 5" w:semiHidden="0" w:uiPriority="72" w:unhideWhenUsed="0"/>
-    <w:lsdException w:name="Colorful Grid Accent 5" w:semiHidden="0" w:uiPriority="73" w:unhideWhenUsed="0"/>
-    <w:lsdException w:name="Light Shading Accent 6" w:semiHidden="0" w:uiPriority="60" w:unhideWhenUsed="0"/>
-    <w:lsdException w:name="Light List Accent 6" w:semiHidden="0" w:uiPriority="61" w:unhideWhenUsed="0"/>
-    <w:lsdException w:name="Light Grid Accent 6" w:semiHidden="0" w:uiPriority="62" w:unhideWhenUsed="0"/>
-    <w:lsdException w:name="Medium Shading 1 Accent 6" w:semiHidden="0" w:uiPriority="63" w:unhideWhenUsed="0"/>
-    <w:lsdException w:name="Medium Shading 2 Accent 6" w:semiHidden="0" w:uiPriority="64" w:unhideWhenUsed="0"/>
-    <w:lsdException w:name="Medium List 1 Accent 6" w:semiHidden="0" w:uiPriority="65" w:unhideWhenUsed="0"/>
-    <w:lsdException w:name="Medium List 2 Accent 6" w:semiHidden="0" w:uiPriority="66" w:unhideWhenUsed="0"/>
-    <w:lsdException w:name="Medium Grid 1 Accent 6" w:semiHidden="0" w:uiPriority="67" w:unhideWhenUsed="0"/>
-    <w:lsdException w:name="Medium Grid 2 Accent 6" w:semiHidden="0" w:uiPriority="68" w:unhideWhenUsed="0"/>
-    <w:lsdException w:name="Medium Grid 3 Accent 6" w:semiHidden="0" w:uiPriority="69" w:unhideWhenUsed="0"/>
-    <w:lsdException w:name="Dark List Accent 6" w:semiHidden="0" w:uiPriority="70" w:unhideWhenUsed="0"/>
-    <w:lsdException w:name="Colorful Shading Accent 6" w:semiHidden="0" w:uiPriority="71" w:unhideWhenUsed="0"/>
-    <w:lsdException w:name="Colorful List Accent 6" w:semiHidden="0" w:uiPriority="72" w:unhideWhenUsed="0"/>
-    <w:lsdException w:name="Colorful Grid Accent 6" w:semiHidden="0" w:uiPriority="73" w:unhideWhenUsed="0"/>
-    <w:lsdException w:name="Subtle Emphasis" w:semiHidden="0" w:uiPriority="19" w:unhideWhenUsed="0" w:qFormat="1"/>
-    <w:lsdException w:name="Intense Emphasis" w:semiHidden="0" w:uiPriority="21" w:unhideWhenUsed="0" w:qFormat="1"/>
-    <w:lsdException w:name="Subtle Reference" w:semiHidden="0" w:uiPriority="31" w:unhideWhenUsed="0" w:qFormat="1"/>
-    <w:lsdException w:name="Intense Reference" w:semiHidden="0" w:uiPriority="32" w:unhideWhenUsed="0" w:qFormat="1"/>
-    <w:lsdException w:name="Book Title" w:semiHidden="0" w:uiPriority="33" w:unhideWhenUsed="0" w:qFormat="1"/>
-    <w:lsdException w:name="Bibliography" w:uiPriority="37"/>
-    <w:lsdException w:name="TOC Heading" w:uiPriority="39" w:qFormat="1"/>
+  <w:latentStyles w:defLockedState="0" w:defUIPriority="99" w:defSemiHidden="0" w:defUnhideWhenUsed="0" w:defQFormat="0" w:count="371">
+    <w:lsdException w:name="Normal" w:uiPriority="0" w:qFormat="1"/>
+    <w:lsdException w:name="heading 1" w:uiPriority="9" w:qFormat="1"/>
+    <w:lsdException w:name="heading 2" w:semiHidden="1" w:uiPriority="9" w:unhideWhenUsed="1" w:qFormat="1"/>
+    <w:lsdException w:name="heading 3" w:semiHidden="1" w:uiPriority="9" w:unhideWhenUsed="1" w:qFormat="1"/>
+    <w:lsdException w:name="heading 4" w:semiHidden="1" w:uiPriority="9" w:unhideWhenUsed="1" w:qFormat="1"/>
+    <w:lsdException w:name="heading 5" w:semiHidden="1" w:uiPriority="9" w:unhideWhenUsed="1" w:qFormat="1"/>
+    <w:lsdException w:name="heading 6" w:semiHidden="1" w:uiPriority="9" w:unhideWhenUsed="1" w:qFormat="1"/>
+    <w:lsdException w:name="heading 7" w:semiHidden="1" w:uiPriority="9" w:unhideWhenUsed="1" w:qFormat="1"/>
+    <w:lsdException w:name="heading 8" w:semiHidden="1" w:uiPriority="9" w:unhideWhenUsed="1" w:qFormat="1"/>
+    <w:lsdException w:name="heading 9" w:semiHidden="1" w:uiPriority="9" w:unhideWhenUsed="1" w:qFormat="1"/>
+    <w:lsdException w:name="index 1" w:semiHidden="1" w:unhideWhenUsed="1"/>
+    <w:lsdException w:name="index 2" w:semiHidden="1" w:unhideWhenUsed="1"/>
+    <w:lsdException w:name="index 3" w:semiHidden="1" w:unhideWhenUsed="1"/>
+    <w:lsdException w:name="index 4" w:semiHidden="1" w:unhideWhenUsed="1"/>
+    <w:lsdException w:name="index 5" w:semiHidden="1" w:unhideWhenUsed="1"/>
+    <w:lsdException w:name="index 6" w:semiHidden="1" w:unhideWhenUsed="1"/>
+    <w:lsdException w:name="index 7" w:semiHidden="1" w:unhideWhenUsed="1"/>
+    <w:lsdException w:name="index 8" w:semiHidden="1" w:unhideWhenUsed="1"/>
+    <w:lsdException w:name="index 9" w:semiHidden="1" w:unhideWhenUsed="1"/>
+    <w:lsdException w:name="toc 1" w:semiHidden="1" w:uiPriority="39" w:unhideWhenUsed="1"/>
+    <w:lsdException w:name="toc 2" w:semiHidden="1" w:uiPriority="39" w:unhideWhenUsed="1"/>
+    <w:lsdException w:name="toc 3" w:semiHidden="1" w:uiPriority="39" w:unhideWhenUsed="1"/>
+    <w:lsdException w:name="toc 4" w:semiHidden="1" w:uiPriority="39" w:unhideWhenUsed="1"/>
+    <w:lsdException w:name="toc 5" w:semiHidden="1" w:uiPriority="39" w:unhideWhenUsed="1"/>
+    <w:lsdException w:name="toc 6" w:semiHidden="1" w:uiPriority="39" w:unhideWhenUsed="1"/>
+    <w:lsdException w:name="toc 7" w:semiHidden="1" w:uiPriority="39" w:unhideWhenUsed="1"/>
+    <w:lsdException w:name="toc 8" w:semiHidden="1" w:uiPriority="39" w:unhideWhenUsed="1"/>
+    <w:lsdException w:name="toc 9" w:semiHidden="1" w:uiPriority="39" w:unhideWhenUsed="1"/>
+    <w:lsdException w:name="Normal Indent" w:semiHidden="1" w:unhideWhenUsed="1"/>
+    <w:lsdException w:name="footnote text" w:semiHidden="1" w:unhideWhenUsed="1"/>
+    <w:lsdException w:name="annotation text" w:semiHidden="1" w:unhideWhenUsed="1"/>
+    <w:lsdException w:name="header" w:semiHidden="1" w:unhideWhenUsed="1"/>
+    <w:lsdException w:name="footer" w:semiHidden="1" w:unhideWhenUsed="1"/>
+    <w:lsdException w:name="index heading" w:semiHidden="1" w:unhideWhenUsed="1"/>
+    <w:lsdException w:name="caption" w:semiHidden="1" w:uiPriority="35" w:unhideWhenUsed="1" w:qFormat="1"/>
+    <w:lsdException w:name="table of figures" w:semiHidden="1" w:unhideWhenUsed="1"/>
+    <w:lsdException w:name="envelope address" w:semiHidden="1" w:unhideWhenUsed="1"/>
+    <w:lsdException w:name="envelope return" w:semiHidden="1" w:unhideWhenUsed="1"/>
+    <w:lsdException w:name="footnote reference" w:semiHidden="1" w:unhideWhenUsed="1"/>
+    <w:lsdException w:name="annotation reference" w:semiHidden="1" w:unhideWhenUsed="1"/>
+    <w:lsdException w:name="line number" w:semiHidden="1" w:unhideWhenUsed="1"/>
+    <w:lsdException w:name="page number" w:semiHidden="1" w:unhideWhenUsed="1"/>
+    <w:lsdException w:name="endnote reference" w:semiHidden="1" w:unhideWhenUsed="1"/>
+    <w:lsdException w:name="endnote text" w:semiHidden="1" w:unhideWhenUsed="1"/>
+    <w:lsdException w:name="table of authorities" w:semiHidden="1" w:unhideWhenUsed="1"/>
+    <w:lsdException w:name="macro" w:semiHidden="1" w:unhideWhenUsed="1"/>
+    <w:lsdException w:name="toa heading" w:semiHidden="1" w:unhideWhenUsed="1"/>
+    <w:lsdException w:name="List" w:semiHidden="1" w:unhideWhenUsed="1"/>
+    <w:lsdException w:name="List Bullet" w:semiHidden="1" w:unhideWhenUsed="1"/>
+    <w:lsdException w:name="List Number" w:semiHidden="1" w:unhideWhenUsed="1"/>
+    <w:lsdException w:name="List 2" w:semiHidden="1" w:unhideWhenUsed="1"/>
+    <w:lsdException w:name="List 3" w:semiHidden="1" w:unhideWhenUsed="1"/>
+    <w:lsdException w:name="List 4" w:semiHidden="1" w:unhideWhenUsed="1"/>
+    <w:lsdException w:name="List 5" w:semiHidden="1" w:unhideWhenUsed="1"/>
+    <w:lsdException w:name="List Bullet 2" w:semiHidden="1" w:unhideWhenUsed="1"/>
+    <w:lsdException w:name="List Bullet 3" w:semiHidden="1" w:unhideWhenUsed="1"/>
+    <w:lsdException w:name="List Bullet 4" w:semiHidden="1" w:unhideWhenUsed="1"/>
+    <w:lsdException w:name="List Bullet 5" w:semiHidden="1" w:unhideWhenUsed="1"/>
+    <w:lsdException w:name="List Number 2" w:semiHidden="1" w:unhideWhenUsed="1"/>
+    <w:lsdException w:name="List Number 3" w:semiHidden="1" w:unhideWhenUsed="1"/>
+    <w:lsdException w:name="List Number 4" w:semiHidden="1" w:unhideWhenUsed="1"/>
+    <w:lsdException w:name="List Number 5" w:semiHidden="1" w:unhideWhenUsed="1"/>
+    <w:lsdException w:name="Title" w:uiPriority="10" w:qFormat="1"/>
+    <w:lsdException w:name="Closing" w:semiHidden="1" w:unhideWhenUsed="1"/>
+    <w:lsdException w:name="Signature" w:semiHidden="1" w:unhideWhenUsed="1"/>
+    <w:lsdException w:name="Default Paragraph Font" w:semiHidden="1" w:uiPriority="1" w:unhideWhenUsed="1"/>
+    <w:lsdException w:name="Body Text" w:semiHidden="1" w:unhideWhenUsed="1"/>
+    <w:lsdException w:name="Body Text Indent" w:semiHidden="1" w:unhideWhenUsed="1"/>
+    <w:lsdException w:name="List Continue" w:semiHidden="1" w:unhideWhenUsed="1"/>
+    <w:lsdException w:name="List Continue 2" w:semiHidden="1" w:unhideWhenUsed="1"/>
+    <w:lsdException w:name="List Continue 3" w:semiHidden="1" w:unhideWhenUsed="1"/>
+    <w:lsdException w:name="List Continue 4" w:semiHidden="1" w:unhideWhenUsed="1"/>
+    <w:lsdException w:name="List Continue 5" w:semiHidden="1" w:unhideWhenUsed="1"/>
+    <w:lsdException w:name="Message Header" w:semiHidden="1" w:unhideWhenUsed="1"/>
+    <w:lsdException w:name="Subtitle" w:uiPriority="11" w:qFormat="1"/>
+    <w:lsdException w:name="Salutation" w:semiHidden="1" w:unhideWhenUsed="1"/>
+    <w:lsdException w:name="Date" w:semiHidden="1" w:unhideWhenUsed="1"/>
+    <w:lsdException w:name="Body Text First Indent" w:semiHidden="1" w:unhideWhenUsed="1"/>
+    <w:lsdException w:name="Body Text First Indent 2" w:semiHidden="1" w:unhideWhenUsed="1"/>
+    <w:lsdException w:name="Note Heading" w:semiHidden="1" w:unhideWhenUsed="1"/>
+    <w:lsdException w:name="Body Text 2" w:semiHidden="1" w:unhideWhenUsed="1"/>
+    <w:lsdException w:name="Body Text 3" w:semiHidden="1" w:unhideWhenUsed="1"/>
+    <w:lsdException w:name="Body Text Indent 2" w:semiHidden="1" w:unhideWhenUsed="1"/>
+    <w:lsdException w:name="Body Text Indent 3" w:semiHidden="1" w:unhideWhenUsed="1"/>
+    <w:lsdException w:name="Block Text" w:semiHidden="1" w:unhideWhenUsed="1"/>
+    <w:lsdException w:name="Hyperlink" w:semiHidden="1" w:unhideWhenUsed="1"/>
+    <w:lsdException w:name="FollowedHyperlink" w:semiHidden="1" w:unhideWhenUsed="1"/>
+    <w:lsdException w:name="Strong" w:uiPriority="22" w:qFormat="1"/>
+    <w:lsdException w:name="Emphasis" w:uiPriority="20" w:qFormat="1"/>
+    <w:lsdException w:name="Document Map" w:semiHidden="1" w:unhideWhenUsed="1"/>
+    <w:lsdException w:name="Plain Text" w:semiHidden="1" w:unhideWhenUsed="1"/>
+    <w:lsdException w:name="E-mail Signature" w:semiHidden="1" w:unhideWhenUsed="1"/>
+    <w:lsdException w:name="HTML Top of Form" w:semiHidden="1" w:unhideWhenUsed="1"/>
+    <w:lsdException w:name="HTML Bottom of Form" w:semiHidden="1" w:unhideWhenUsed="1"/>
+    <w:lsdException w:name="Normal (Web)" w:semiHidden="1" w:unhideWhenUsed="1"/>
+    <w:lsdException w:name="HTML Acronym" w:semiHidden="1" w:unhideWhenUsed="1"/>
+    <w:lsdException w:name="HTML Address" w:semiHidden="1" w:unhideWhenUsed="1"/>
+    <w:lsdException w:name="HTML Cite" w:semiHidden="1" w:unhideWhenUsed="1"/>
+    <w:lsdException w:name="HTML Code" w:semiHidden="1" w:unhideWhenUsed="1"/>
+    <w:lsdException w:name="HTML Definition" w:semiHidden="1" w:unhideWhenUsed="1"/>
+    <w:lsdException w:name="HTML Keyboard" w:semiHidden="1" w:unhideWhenUsed="1"/>
+    <w:lsdException w:name="HTML Preformatted" w:semiHidden="1" w:unhideWhenUsed="1"/>
+    <w:lsdException w:name="HTML Sample" w:semiHidden="1" w:unhideWhenUsed="1"/>
+    <w:lsdException w:name="HTML Typewriter" w:semiHidden="1" w:unhideWhenUsed="1"/>
+    <w:lsdException w:name="HTML Variable" w:semiHidden="1" w:unhideWhenUsed="1"/>
+    <w:lsdException w:name="Normal Table" w:semiHidden="1" w:unhideWhenUsed="1"/>
+    <w:lsdException w:name="annotation subject" w:semiHidden="1" w:unhideWhenUsed="1"/>
+    <w:lsdException w:name="No List" w:semiHidden="1" w:unhideWhenUsed="1"/>
+    <w:lsdException w:name="Outline List 1" w:semiHidden="1" w:unhideWhenUsed="1"/>
+    <w:lsdException w:name="Outline List 2" w:semiHidden="1" w:unhideWhenUsed="1"/>
+    <w:lsdException w:name="Outline List 3" w:semiHidden="1" w:unhideWhenUsed="1"/>
+    <w:lsdException w:name="Table Simple 1" w:semiHidden="1" w:unhideWhenUsed="1"/>
+    <w:lsdException w:name="Table Simple 2" w:semiHidden="1" w:unhideWhenUsed="1"/>
+    <w:lsdException w:name="Table Simple 3" w:semiHidden="1" w:unhideWhenUsed="1"/>
+    <w:lsdException w:name="Table Classic 1" w:semiHidden="1" w:unhideWhenUsed="1"/>
+    <w:lsdException w:name="Table Classic 2" w:semiHidden="1" w:unhideWhenUsed="1"/>
+    <w:lsdException w:name="Table Classic 3" w:semiHidden="1" w:unhideWhenUsed="1"/>
+    <w:lsdException w:name="Table Classic 4" w:semiHidden="1" w:unhideWhenUsed="1"/>
+    <w:lsdException w:name="Table Colorful 1" w:semiHidden="1" w:unhideWhenUsed="1"/>
+    <w:lsdException w:name="Table Colorful 2" w:semiHidden="1" w:unhideWhenUsed="1"/>
+    <w:lsdException w:name="Table Colorful 3" w:semiHidden="1" w:unhideWhenUsed="1"/>
+    <w:lsdException w:name="Table Columns 1" w:semiHidden="1" w:unhideWhenUsed="1"/>
+    <w:lsdException w:name="Table Columns 2" w:semiHidden="1" w:unhideWhenUsed="1"/>
+    <w:lsdException w:name="Table Columns 3" w:semiHidden="1" w:unhideWhenUsed="1"/>
+    <w:lsdException w:name="Table Columns 4" w:semiHidden="1" w:unhideWhenUsed="1"/>
+    <w:lsdException w:name="Table Columns 5" w:semiHidden="1" w:unhideWhenUsed="1"/>
+    <w:lsdException w:name="Table Grid 1" w:semiHidden="1" w:unhideWhenUsed="1"/>
+    <w:lsdException w:name="Table Grid 2" w:semiHidden="1" w:unhideWhenUsed="1"/>
+    <w:lsdException w:name="Table Grid 3" w:semiHidden="1" w:unhideWhenUsed="1"/>
+    <w:lsdException w:name="Table Grid 4" w:semiHidden="1" w:unhideWhenUsed="1"/>
+    <w:lsdException w:name="Table Grid 5" w:semiHidden="1" w:unhideWhenUsed="1"/>
+    <w:lsdException w:name="Table Grid 6" w:semiHidden="1" w:unhideWhenUsed="1"/>
+    <w:lsdException w:name="Table Grid 7" w:semiHidden="1" w:unhideWhenUsed="1"/>
+    <w:lsdException w:name="Table Grid 8" w:semiHidden="1" w:unhideWhenUsed="1"/>
+    <w:lsdException w:name="Table List 1" w:semiHidden="1" w:unhideWhenUsed="1"/>
+    <w:lsdException w:name="Table List 2" w:semiHidden="1" w:unhideWhenUsed="1"/>
+    <w:lsdException w:name="Table List 3" w:semiHidden="1" w:unhideWhenUsed="1"/>
+    <w:lsdException w:name="Table List 4" w:semiHidden="1" w:unhideWhenUsed="1"/>
+    <w:lsdException w:name="Table List 5" w:semiHidden="1" w:unhideWhenUsed="1"/>
+    <w:lsdException w:name="Table List 6" w:semiHidden="1" w:unhideWhenUsed="1"/>
+    <w:lsdException w:name="Table List 7" w:semiHidden="1" w:unhideWhenUsed="1"/>
+    <w:lsdException w:name="Table List 8" w:semiHidden="1" w:unhideWhenUsed="1"/>
+    <w:lsdException w:name="Table 3D effects 1" w:semiHidden="1" w:unhideWhenUsed="1"/>
+    <w:lsdException w:name="Table 3D effects 2" w:semiHidden="1" w:unhideWhenUsed="1"/>
+    <w:lsdException w:name="Table 3D effects 3" w:semiHidden="1" w:unhideWhenUsed="1"/>
+    <w:lsdException w:name="Table Contemporary" w:semiHidden="1" w:unhideWhenUsed="1"/>
+    <w:lsdException w:name="Table Elegant" w:semiHidden="1" w:unhideWhenUsed="1"/>
+    <w:lsdException w:name="Table Professional" w:semiHidden="1" w:unhideWhenUsed="1"/>
+    <w:lsdException w:name="Table Subtle 1" w:semiHidden="1" w:unhideWhenUsed="1"/>
+    <w:lsdException w:name="Table Subtle 2" w:semiHidden="1" w:unhideWhenUsed="1"/>
+    <w:lsdException w:name="Table Web 1" w:semiHidden="1" w:unhideWhenUsed="1"/>
+    <w:lsdException w:name="Table Web 2" w:semiHidden="1" w:unhideWhenUsed="1"/>
+    <w:lsdException w:name="Table Web 3" w:semiHidden="1" w:unhideWhenUsed="1"/>
+    <w:lsdException w:name="Balloon Text" w:semiHidden="1" w:unhideWhenUsed="1"/>
+    <w:lsdException w:name="Table Grid" w:uiPriority="59"/>
+    <w:lsdException w:name="Table Theme" w:semiHidden="1" w:unhideWhenUsed="1"/>
+    <w:lsdException w:name="Placeholder Text" w:semiHidden="1"/>
+    <w:lsdException w:name="No Spacing" w:uiPriority="1" w:qFormat="1"/>
+    <w:lsdException w:name="Light Shading" w:uiPriority="60"/>
+    <w:lsdException w:name="Light List" w:uiPriority="61"/>
+    <w:lsdException w:name="Light Grid" w:uiPriority="62"/>
+    <w:lsdException w:name="Medium Shading 1" w:uiPriority="63"/>
+    <w:lsdException w:name="Medium Shading 2" w:uiPriority="64"/>
+    <w:lsdException w:name="Medium List 1" w:uiPriority="65"/>
+    <w:lsdException w:name="Medium List 2" w:uiPriority="66"/>
+    <w:lsdException w:name="Medium Grid 1" w:uiPriority="67"/>
+    <w:lsdException w:name="Medium Grid 2" w:uiPriority="68"/>
+    <w:lsdException w:name="Medium Grid 3" w:uiPriority="69"/>
+    <w:lsdException w:name="Dark List" w:uiPriority="70"/>
+    <w:lsdException w:name="Colorful Shading" w:uiPriority="71"/>
+    <w:lsdException w:name="Colorful List" w:uiPriority="72"/>
+    <w:lsdException w:name="Colorful Grid" w:uiPriority="73"/>
+    <w:lsdException w:name="Light Shading Accent 1" w:uiPriority="60"/>
+    <w:lsdException w:name="Light List Accent 1" w:uiPriority="61"/>
+    <w:lsdException w:name="Light Grid Accent 1" w:uiPriority="62"/>
+    <w:lsdException w:name="Medium Shading 1 Accent 1" w:uiPriority="63"/>
+    <w:lsdException w:name="Medium Shading 2 Accent 1" w:uiPriority="64"/>
+    <w:lsdException w:name="Medium List 1 Accent 1" w:uiPriority="65"/>
+    <w:lsdException w:name="Revision" w:semiHidden="1"/>
+    <w:lsdException w:name="List Paragraph" w:uiPriority="34" w:qFormat="1"/>
+    <w:lsdException w:name="Quote" w:uiPriority="29" w:qFormat="1"/>
+    <w:lsdException w:name="Intense Quote" w:uiPriority="30" w:qFormat="1"/>
+    <w:lsdException w:name="Medium List 2 Accent 1" w:uiPriority="66"/>
+    <w:lsdException w:name="Medium Grid 1 Accent 1" w:uiPriority="67"/>
+    <w:lsdException w:name="Medium Grid 2 Accent 1" w:uiPriority="68"/>
+    <w:lsdException w:name="Medium Grid 3 Accent 1" w:uiPriority="69"/>
+    <w:lsdException w:name="Dark List Accent 1" w:uiPriority="70"/>
+    <w:lsdException w:name="Colorful Shading Accent 1" w:uiPriority="71"/>
+    <w:lsdException w:name="Colorful List Accent 1" w:uiPriority="72"/>
+    <w:lsdException w:name="Colorful Grid Accent 1" w:uiPriority="73"/>
+    <w:lsdException w:name="Light Shading Accent 2" w:uiPriority="60"/>
+    <w:lsdException w:name="Light List Accent 2" w:uiPriority="61"/>
+    <w:lsdException w:name="Light Grid Accent 2" w:uiPriority="62"/>
+    <w:lsdException w:name="Medium Shading 1 Accent 2" w:uiPriority="63"/>
+    <w:lsdException w:name="Medium Shading 2 Accent 2" w:uiPriority="64"/>
+    <w:lsdException w:name="Medium List 1 Accent 2" w:uiPriority="65"/>
+    <w:lsdException w:name="Medium List 2 Accent 2" w:uiPriority="66"/>
+    <w:lsdException w:name="Medium Grid 1 Accent 2" w:uiPriority="67"/>
+    <w:lsdException w:name="Medium Grid 2 Accent 2" w:uiPriority="68"/>
+    <w:lsdException w:name="Medium Grid 3 Accent 2" w:uiPriority="69"/>
+    <w:lsdException w:name="Dark List Accent 2" w:uiPriority="70"/>
+    <w:lsdException w:name="Colorful Shading Accent 2" w:uiPriority="71"/>
+    <w:lsdException w:name="Colorful List Accent 2" w:uiPriority="72"/>
+    <w:lsdException w:name="Colorful Grid Accent 2" w:uiPriority="73"/>
+    <w:lsdException w:name="Light Shading Accent 3" w:uiPriority="60"/>
+    <w:lsdException w:name="Light List Accent 3" w:uiPriority="61"/>
+    <w:lsdException w:name="Light Grid Accent 3" w:uiPriority="62"/>
+    <w:lsdException w:name="Medium Shading 1 Accent 3" w:uiPriority="63"/>
+    <w:lsdException w:name="Medium Shading 2 Accent 3" w:uiPriority="64"/>
+    <w:lsdException w:name="Medium List 1 Accent 3" w:uiPriority="65"/>
+    <w:lsdException w:name="Medium List 2 Accent 3" w:uiPriority="66"/>
+    <w:lsdException w:name="Medium Grid 1 Accent 3" w:uiPriority="67"/>
+    <w:lsdException w:name="Medium Grid 2 Accent 3" w:uiPriority="68"/>
+    <w:lsdException w:name="Medium Grid 3 Accent 3" w:uiPriority="69"/>
+    <w:lsdException w:name="Dark List Accent 3" w:uiPriority="70"/>
+    <w:lsdException w:name="Colorful Shading Accent 3" w:uiPriority="71"/>
+    <w:lsdException w:name="Colorful List Accent 3" w:uiPriority="72"/>
+    <w:lsdException w:name="Colorful Grid Accent 3" w:uiPriority="73"/>
+    <w:lsdException w:name="Light Shading Accent 4" w:uiPriority="60"/>
+    <w:lsdException w:name="Light List Accent 4" w:uiPriority="61"/>
+    <w:lsdException w:name="Light Grid Accent 4" w:uiPriority="62"/>
+    <w:lsdException w:name="Medium Shading 1 Accent 4" w:uiPriority="63"/>
+    <w:lsdException w:name="Medium Shading 2 Accent 4" w:uiPriority="64"/>
+    <w:lsdException w:name="Medium List 1 Accent 4" w:uiPriority="65"/>
+    <w:lsdException w:name="Medium List 2 Accent 4" w:uiPriority="66"/>
+    <w:lsdException w:name="Medium Grid 1 Accent 4" w:uiPriority="67"/>
+    <w:lsdException w:name="Medium Grid 2 Accent 4" w:uiPriority="68"/>
+    <w:lsdException w:name="Medium Grid 3 Accent 4" w:uiPriority="69"/>
+    <w:lsdException w:name="Dark List Accent 4" w:uiPriority="70"/>
+    <w:lsdException w:name="Colorful Shading Accent 4" w:uiPriority="71"/>
+    <w:lsdException w:name="Colorful List Accent 4" w:uiPriority="72"/>
+    <w:lsdException w:name="Colorful Grid Accent 4" w:uiPriority="73"/>
+    <w:lsdException w:name="Light Shading Accent 5" w:uiPriority="60"/>
+    <w:lsdException w:name="Light List Accent 5" w:uiPriority="61"/>
+    <w:lsdException w:name="Light Grid Accent 5" w:uiPriority="62"/>
+    <w:lsdException w:name="Medium Shading 1 Accent 5" w:uiPriority="63"/>
+    <w:lsdException w:name="Medium Shading 2 Accent 5" w:uiPriority="64"/>
+    <w:lsdException w:name="Medium List 1 Accent 5" w:uiPriority="65"/>
+    <w:lsdException w:name="Medium List 2 Accent 5" w:uiPriority="66"/>
+    <w:lsdException w:name="Medium Grid 1 Accent 5" w:uiPriority="67"/>
+    <w:lsdException w:name="Medium Grid 2 Accent 5" w:uiPriority="68"/>
+    <w:lsdException w:name="Medium Grid 3 Accent 5" w:uiPriority="69"/>
+    <w:lsdException w:name="Dark List Accent 5" w:uiPriority="70"/>
+    <w:lsdException w:name="Colorful Shading Accent 5" w:uiPriority="71"/>
+    <w:lsdException w:name="Colorful List Accent 5" w:uiPriority="72"/>
+    <w:lsdException w:name="Colorful Grid Accent 5" w:uiPriority="73"/>
+    <w:lsdException w:name="Light Shading Accent 6" w:uiPriority="60"/>
+    <w:lsdException w:name="Light List Accent 6" w:uiPriority="61"/>
+    <w:lsdException w:name="Light Grid Accent 6" w:uiPriority="62"/>
+    <w:lsdException w:name="Medium Shading 1 Accent 6" w:uiPriority="63"/>
+    <w:lsdException w:name="Medium Shading 2 Accent 6" w:uiPriority="64"/>
+    <w:lsdException w:name="Medium List 1 Accent 6" w:uiPriority="65"/>
+    <w:lsdException w:name="Medium List 2 Accent 6" w:uiPriority="66"/>
+    <w:lsdException w:name="Medium Grid 1 Accent 6" w:uiPriority="67"/>
+    <w:lsdException w:name="Medium Grid 2 Accent 6" w:uiPriority="68"/>
+    <w:lsdException w:name="Medium Grid 3 Accent 6" w:uiPriority="69"/>
+    <w:lsdException w:name="Dark List Accent 6" w:uiPriority="70"/>
+    <w:lsdException w:name="Colorful Shading Accent 6" w:uiPriority="71"/>
+    <w:lsdException w:name="Colorful List Accent 6" w:uiPriority="72"/>
+    <w:lsdException w:name="Colorful Grid Accent 6" w:uiPriority="73"/>
+    <w:lsdException w:name="Subtle Emphasis" w:uiPriority="19" w:qFormat="1"/>
+    <w:lsdException w:name="Intense Emphasis" w:uiPriority="21" w:qFormat="1"/>
+    <w:lsdException w:name="Subtle Reference" w:uiPriority="31" w:qFormat="1"/>
+    <w:lsdException w:name="Intense Reference" w:uiPriority="32" w:qFormat="1"/>
+    <w:lsdException w:name="Book Title" w:uiPriority="33" w:qFormat="1"/>
+    <w:lsdException w:name="Bibliography" w:semiHidden="1" w:uiPriority="37" w:unhideWhenUsed="1"/>
+    <w:lsdException w:name="TOC Heading" w:semiHidden="1" w:uiPriority="39" w:unhideWhenUsed="1" w:qFormat="1"/>
+    <w:lsdException w:name="Plain Table 1" w:uiPriority="41"/>
+    <w:lsdException w:name="Plain Table 2" w:uiPriority="42"/>
+    <w:lsdException w:name="Plain Table 3" w:uiPriority="43"/>
+    <w:lsdException w:name="Plain Table 4" w:uiPriority="44"/>
+    <w:lsdException w:name="Plain Table 5" w:uiPriority="45"/>
+    <w:lsdException w:name="Grid Table Light" w:uiPriority="40"/>
+    <w:lsdException w:name="Grid Table 1 Light" w:uiPriority="46"/>
+    <w:lsdException w:name="Grid Table 2" w:uiPriority="47"/>
+    <w:lsdException w:name="Grid Table 3" w:uiPriority="48"/>
+    <w:lsdException w:name="Grid Table 4" w:uiPriority="49"/>
+    <w:lsdException w:name="Grid Table 5 Dark" w:uiPriority="50"/>
+    <w:lsdException w:name="Grid Table 6 Colorful" w:uiPriority="51"/>
+    <w:lsdException w:name="Grid Table 7 Colorful" w:uiPriority="52"/>
+    <w:lsdException w:name="Grid Table 1 Light Accent 1" w:uiPriority="46"/>
+    <w:lsdException w:name="Grid Table 2 Accent 1" w:uiPriority="47"/>
+    <w:lsdException w:name="Grid Table 3 Accent 1" w:uiPriority="48"/>
+    <w:lsdException w:name="Grid Table 4 Accent 1" w:uiPriority="49"/>
+    <w:lsdException w:name="Grid Table 5 Dark Accent 1" w:uiPriority="50"/>
+    <w:lsdException w:name="Grid Table 6 Colorful Accent 1" w:uiPriority="51"/>
+    <w:lsdException w:name="Grid Table 7 Colorful Accent 1" w:uiPriority="52"/>
+    <w:lsdException w:name="Grid Table 1 Light Accent 2" w:uiPriority="46"/>
+    <w:lsdException w:name="Grid Table 2 Accent 2" w:uiPriority="47"/>
+    <w:lsdException w:name="Grid Table 3 Accent 2" w:uiPriority="48"/>
+    <w:lsdException w:name="Grid Table 4 Accent 2" w:uiPriority="49"/>
+    <w:lsdException w:name="Grid Table 5 Dark Accent 2" w:uiPriority="50"/>
+    <w:lsdException w:name="Grid Table 6 Colorful Accent 2" w:uiPriority="51"/>
+    <w:lsdException w:name="Grid Table 7 Colorful Accent 2" w:uiPriority="52"/>
+    <w:lsdException w:name="Grid Table 1 Light Accent 3" w:uiPriority="46"/>
+    <w:lsdException w:name="Grid Table 2 Accent 3" w:uiPriority="47"/>
+    <w:lsdException w:name="Grid Table 3 Accent 3" w:uiPriority="48"/>
+    <w:lsdException w:name="Grid Table 4 Accent 3" w:uiPriority="49"/>
+    <w:lsdException w:name="Grid Table 5 Dark Accent 3" w:uiPriority="50"/>
+    <w:lsdException w:name="Grid Table 6 Colorful Accent 3" w:uiPriority="51"/>
+    <w:lsdException w:name="Grid Table 7 Colorful Accent 3" w:uiPriority="52"/>
+    <w:lsdException w:name="Grid Table 1 Light Accent 4" w:uiPriority="46"/>
+    <w:lsdException w:name="Grid Table 2 Accent 4" w:uiPriority="47"/>
+    <w:lsdException w:name="Grid Table 3 Accent 4" w:uiPriority="48"/>
+    <w:lsdException w:name="Grid Table 4 Accent 4" w:uiPriority="49"/>
+    <w:lsdException w:name="Grid Table 5 Dark Accent 4" w:uiPriority="50"/>
+    <w:lsdException w:name="Grid Table 6 Colorful Accent 4" w:uiPriority="51"/>
+    <w:lsdException w:name="Grid Table 7 Colorful Accent 4" w:uiPriority="52"/>
+    <w:lsdException w:name="Grid Table 1 Light Accent 5" w:uiPriority="46"/>
+    <w:lsdException w:name="Grid Table 2 Accent 5" w:uiPriority="47"/>
+    <w:lsdException w:name="Grid Table 3 Accent 5" w:uiPriority="48"/>
+    <w:lsdException w:name="Grid Table 4 Accent 5" w:uiPriority="49"/>
+    <w:lsdException w:name="Grid Table 5 Dark Accent 5" w:uiPriority="50"/>
+    <w:lsdException w:name="Grid Table 6 Colorful Accent 5" w:uiPriority="51"/>
+    <w:lsdException w:name="Grid Table 7 Colorful Accent 5" w:uiPriority="52"/>
+    <w:lsdException w:name="Grid Table 1 Light Accent 6" w:uiPriority="46"/>
+    <w:lsdException w:name="Grid Table 2 Accent 6" w:uiPriority="47"/>
+    <w:lsdException w:name="Grid Table 3 Accent 6" w:uiPriority="48"/>
+    <w:lsdException w:name="Grid Table 4 Accent 6" w:uiPriority="49"/>
+    <w:lsdException w:name="Grid Table 5 Dark Accent 6" w:uiPriority="50"/>
+    <w:lsdException w:name="Grid Table 6 Colorful Accent 6" w:uiPriority="51"/>
+    <w:lsdException w:name="Grid Table 7 Colorful Accent 6" w:uiPriority="52"/>
+    <w:lsdException w:name="List Table 1 Light" w:uiPriority="46"/>
+    <w:lsdException w:name="List Table 2" w:uiPriority="47"/>
+    <w:lsdException w:name="List Table 3" w:uiPriority="48"/>
+    <w:lsdException w:name="List Table 4" w:uiPriority="49"/>
+    <w:lsdException w:name="List Table 5 Dark" w:uiPriority="50"/>
+    <w:lsdException w:name="List Table 6 Colorful" w:uiPriority="51"/>
+    <w:lsdException w:name="List Table 7 Colorful" w:uiPriority="52"/>
+    <w:lsdException w:name="List Table 1 Light Accent 1" w:uiPriority="46"/>
+    <w:lsdException w:name="List Table 2 Accent 1" w:uiPriority="47"/>
+    <w:lsdException w:name="List Table 3 Accent 1" w:uiPriority="48"/>
+    <w:lsdException w:name="List Table 4 Accent 1" w:uiPriority="49"/>
+    <w:lsdException w:name="List Table 5 Dark Accent 1" w:uiPriority="50"/>
+    <w:lsdException w:name="List Table 6 Colorful Accent 1" w:uiPriority="51"/>
+    <w:lsdException w:name="List Table 7 Colorful Accent 1" w:uiPriority="52"/>
+    <w:lsdException w:name="List Table 1 Light Accent 2" w:uiPriority="46"/>
+    <w:lsdException w:name="List Table 2 Accent 2" w:uiPriority="47"/>
+    <w:lsdException w:name="List Table 3 Accent 2" w:uiPriority="48"/>
+    <w:lsdException w:name="List Table 4 Accent 2" w:uiPriority="49"/>
+    <w:lsdException w:name="List Table 5 Dark Accent 2" w:uiPriority="50"/>
+    <w:lsdException w:name="List Table 6 Colorful Accent 2" w:uiPriority="51"/>
+    <w:lsdException w:name="List Table 7 Colorful Accent 2" w:uiPriority="52"/>
+    <w:lsdException w:name="List Table 1 Light Accent 3" w:uiPriority="46"/>
+    <w:lsdException w:name="List Table 2 Accent 3" w:uiPriority="47"/>
+    <w:lsdException w:name="List Table 3 Accent 3" w:uiPriority="48"/>
+    <w:lsdException w:name="List Table 4 Accent 3" w:uiPriority="49"/>
+    <w:lsdException w:name="List Table 5 Dark Accent 3" w:uiPriority="50"/>
+    <w:lsdException w:name="List Table 6 Colorful Accent 3" w:uiPriority="51"/>
+    <w:lsdException w:name="List Table 7 Colorful Accent 3" w:uiPriority="52"/>
+    <w:lsdException w:name="List Table 1 Light Accent 4" w:uiPriority="46"/>
+    <w:lsdException w:name="List Table 2 Accent 4" w:uiPriority="47"/>
+    <w:lsdException w:name="List Table 3 Accent 4" w:uiPriority="48"/>
+    <w:lsdException w:name="List Table 4 Accent 4" w:uiPriority="49"/>
+    <w:lsdException w:name="List Table 5 Dark Accent 4" w:uiPriority="50"/>
+    <w:lsdException w:name="List Table 6 Colorful Accent 4" w:uiPriority="51"/>
+    <w:lsdException w:name="List Table 7 Colorful Accent 4" w:uiPriority="52"/>
+    <w:lsdException w:name="List Table 1 Light Accent 5" w:uiPriority="46"/>
+    <w:lsdException w:name="List Table 2 Accent 5" w:uiPriority="47"/>
+    <w:lsdException w:name="List Table 3 Accent 5" w:uiPriority="48"/>
+    <w:lsdException w:name="List Table 4 Accent 5" w:uiPriority="49"/>
+    <w:lsdException w:name="List Table 5 Dark Accent 5" w:uiPriority="50"/>
+    <w:lsdException w:name="List Table 6 Colorful Accent 5" w:uiPriority="51"/>
+    <w:lsdException w:name="List Table 7 Colorful Accent 5" w:uiPriority="52"/>
+    <w:lsdException w:name="List Table 1 Light Accent 6" w:uiPriority="46"/>
+    <w:lsdException w:name="List Table 2 Accent 6" w:uiPriority="47"/>
+    <w:lsdException w:name="List Table 3 Accent 6" w:uiPriority="48"/>
+    <w:lsdException w:name="List Table 4 Accent 6" w:uiPriority="49"/>
+    <w:lsdException w:name="List Table 5 Dark Accent 6" w:uiPriority="50"/>
+    <w:lsdException w:name="List Table 6 Colorful Accent 6" w:uiPriority="51"/>
+    <w:lsdException w:name="List Table 7 Colorful Accent 6" w:uiPriority="52"/>
   </w:latentStyles>
   <w:style w:type="paragraph" w:default="1" w:styleId="Normal">
     <w:name w:val="Normal"/>
@@ -4910,7 +5234,6 @@
     <w:uiPriority w:val="99"/>
     <w:semiHidden/>
     <w:unhideWhenUsed/>
-    <w:qFormat/>
     <w:tblPr>
       <w:tblInd w:w="0" w:type="dxa"/>
       <w:tblCellMar>
@@ -4936,7 +5259,6 @@
       <w:spacing w:after="0" w:line="240" w:lineRule="auto"/>
     </w:pPr>
     <w:tblPr>
-      <w:tblInd w:w="0" w:type="dxa"/>
       <w:tblBorders>
         <w:top w:val="single" w:sz="4" w:space="0" w:color="000000" w:themeColor="text1"/>
         <w:left w:val="single" w:sz="4" w:space="0" w:color="000000" w:themeColor="text1"/>
@@ -4945,12 +5267,6 @@
         <w:insideH w:val="single" w:sz="4" w:space="0" w:color="000000" w:themeColor="text1"/>
         <w:insideV w:val="single" w:sz="4" w:space="0" w:color="000000" w:themeColor="text1"/>
       </w:tblBorders>
-      <w:tblCellMar>
-        <w:top w:w="0" w:type="dxa"/>
-        <w:left w:w="108" w:type="dxa"/>
-        <w:bottom w:w="0" w:type="dxa"/>
-        <w:right w:w="108" w:type="dxa"/>
-      </w:tblCellMar>
     </w:tblPr>
   </w:style>
   <w:style w:type="character" w:styleId="LineNumber">
@@ -4977,7 +5293,6 @@
     <w:basedOn w:val="Normal"/>
     <w:link w:val="HeaderChar"/>
     <w:uiPriority w:val="99"/>
-    <w:semiHidden/>
     <w:unhideWhenUsed/>
     <w:rsid w:val="0036077F"/>
     <w:pPr>
@@ -4993,7 +5308,6 @@
     <w:basedOn w:val="DefaultParagraphFont"/>
     <w:link w:val="Header"/>
     <w:uiPriority w:val="99"/>
-    <w:semiHidden/>
     <w:rsid w:val="0036077F"/>
   </w:style>
   <w:style w:type="paragraph" w:styleId="Footer">
@@ -5001,7 +5315,6 @@
     <w:basedOn w:val="Normal"/>
     <w:link w:val="FooterChar"/>
     <w:uiPriority w:val="99"/>
-    <w:semiHidden/>
     <w:unhideWhenUsed/>
     <w:rsid w:val="0036077F"/>
     <w:pPr>
@@ -5017,7 +5330,6 @@
     <w:basedOn w:val="DefaultParagraphFont"/>
     <w:link w:val="Footer"/>
     <w:uiPriority w:val="99"/>
-    <w:semiHidden/>
     <w:rsid w:val="0036077F"/>
   </w:style>
   <w:style w:type="character" w:styleId="Hyperlink">
@@ -5323,7 +5635,7 @@
 </file>
 
 <file path=customXml/itemProps1.xml><?xml version="1.0" encoding="utf-8"?>
-<ds:datastoreItem xmlns:ds="http://schemas.openxmlformats.org/officeDocument/2006/customXml" ds:itemID="{AE3597D4-C083-4491-B3D2-3A81BB83A674}">
+<ds:datastoreItem xmlns:ds="http://schemas.openxmlformats.org/officeDocument/2006/customXml" ds:itemID="{52CEFB2F-E1A8-4E5A-B857-52716ECF45C9}">
   <ds:schemaRefs>
     <ds:schemaRef ds:uri="http://schemas.openxmlformats.org/officeDocument/2006/bibliography"/>
   </ds:schemaRefs>

</xml_diff>